<commit_message>
Dopísane kapitoly do analyzy
</commit_message>
<xml_diff>
--- a/docs/AKS_navrh.docx
+++ b/docs/AKS_navrh.docx
@@ -295,6 +295,26 @@
       </w:r>
     </w:p>
     <w:p>
+      <w:r>
+        <w:t>Táto kapitola analýzy sa venuje rozdeleniu analyzovaného článku do jednotlivých kapitol. Taktiež popisuje základné pojmy, ktoré boli použité v článku a vysvetľuje ich. Kapitola 1.</w:t>
+      </w:r>
+      <w:r>
+        <w:t xml:space="preserve">1 </w:t>
+      </w:r>
+      <w:r>
+        <w:t xml:space="preserve">sa venuje </w:t>
+      </w:r>
+      <w:r>
+        <w:t xml:space="preserve">krátkemu opisu rozdelenia článku na jednotlivé časti a popisuje ich. V kapitole 1.2 sú v krátkosti vysvetlené SDN siete a ich fungovanie. Nasledujúca kapitola opisuje proces konvergencie v konvenčných </w:t>
+      </w:r>
+      <w:r>
+        <w:t>sieťach cez protokoly ako sú</w:t>
+      </w:r>
+      <w:r>
+        <w:t xml:space="preserve"> napr.: BGP, EIGRP. Posledná kapitola sa venuje konvergencii v SDN sieťach.</w:t>
+      </w:r>
+    </w:p>
+    <w:p>
       <w:pPr>
         <w:pStyle w:val="Nadpis2"/>
       </w:pPr>
@@ -303,6 +323,265 @@
       </w:r>
     </w:p>
     <w:p>
+      <w:r>
+        <w:t>V úvode článku je vysvetlená dôleži</w:t>
+      </w:r>
+      <w:r>
+        <w:t xml:space="preserve">tosť </w:t>
+      </w:r>
+      <w:r>
+        <w:t>problematiky konvergencie sietí, vzhľadom na každodenné využívanie internetu a potreby rýchlej konvergencie v prípade výskytu chyby.</w:t>
+      </w:r>
+      <w:r>
+        <w:t xml:space="preserve"> Kladie sa dôraz aj na schopnosť odhadnutia doby konvergencie v takomto prípade. XXX</w:t>
+      </w:r>
+    </w:p>
+    <w:p>
+      <w:r>
+        <w:t xml:space="preserve">Druhá kapitola článku sa venuje už existujúcim výskumným prácam v tomto obore. Menuje viacero autorov a stručne uvádza ich výsledky, pričom konštatuje že do istého obdobia boli skúmané iba </w:t>
+      </w:r>
+      <w:r>
+        <w:t>bežné</w:t>
+      </w:r>
+      <w:r>
+        <w:t xml:space="preserve"> sieťové protokoly. Autor článku dúfa, že sa mu podarí objasniť a pomôcť porozumieť SND sieťam a ich výhodám oproti bežným protokolom.</w:t>
+      </w:r>
+    </w:p>
+    <w:p>
+      <w:r>
+        <w:t xml:space="preserve">Nasledujúca kapitola sa podrobne zaoberá procesom konvergencie, ktorý je dôkladne opísaný a vysvetlený spolu s časom konvergencie. </w:t>
+      </w:r>
+    </w:p>
+    <w:p>
+      <w:r>
+        <w:t xml:space="preserve">Štvrtá kapitola opisuje testovacie prostredie, na ktorom bol vykonaný experiment. Pre simuláciu SDN sietí bol použitý </w:t>
+      </w:r>
+      <w:proofErr w:type="spellStart"/>
+      <w:r>
+        <w:t>Mininet</w:t>
+      </w:r>
+      <w:proofErr w:type="spellEnd"/>
+      <w:r>
+        <w:t xml:space="preserve"> s </w:t>
+      </w:r>
+      <w:proofErr w:type="spellStart"/>
+      <w:r>
+        <w:t>Floodlight</w:t>
+      </w:r>
+      <w:proofErr w:type="spellEnd"/>
+      <w:r>
+        <w:t xml:space="preserve"> kontrolórom. Tieto dva nástroje boli použité na vytvorenie, simulovanie topológie pozostávajúcej s prepínačov a </w:t>
+      </w:r>
+      <w:proofErr w:type="spellStart"/>
+      <w:r>
+        <w:t>hostov</w:t>
+      </w:r>
+      <w:proofErr w:type="spellEnd"/>
+      <w:r>
+        <w:t xml:space="preserve"> a zmeranie času konvergencie. Na simuláciu </w:t>
+      </w:r>
+      <w:r>
+        <w:t xml:space="preserve">bežných protokolov bol použitý nástroj </w:t>
+      </w:r>
+      <w:proofErr w:type="spellStart"/>
+      <w:r>
+        <w:t>PacketTracer</w:t>
+      </w:r>
+      <w:proofErr w:type="spellEnd"/>
+      <w:r>
+        <w:t xml:space="preserve">, ktorý bol použitý za rovnakým účelom. Následne sú opísané testovacie topológie, ktoré pozostávajú z rôznych počtov switchov a 2 </w:t>
+      </w:r>
+      <w:proofErr w:type="spellStart"/>
+      <w:r>
+        <w:t>hostov</w:t>
+      </w:r>
+      <w:proofErr w:type="spellEnd"/>
+      <w:r>
+        <w:t xml:space="preserve">. Na porovnanie časov konvergencie medzi SDN sieťami a konvenčnými </w:t>
+      </w:r>
+      <w:r>
+        <w:t xml:space="preserve">sieťami </w:t>
+      </w:r>
+      <w:r>
+        <w:t xml:space="preserve"> bol vybraný protokol BGP. Záver kapitoly sa venuje opisu procesu experimentu. Najprv je potrebné vytvoriť topológiu a stabilnú komunikáciu medzi </w:t>
+      </w:r>
+      <w:proofErr w:type="spellStart"/>
+      <w:r>
+        <w:t>hostami</w:t>
+      </w:r>
+      <w:proofErr w:type="spellEnd"/>
+      <w:r>
+        <w:t xml:space="preserve"> prostredníctvom príkazu </w:t>
+      </w:r>
+      <w:proofErr w:type="spellStart"/>
+      <w:r>
+        <w:t>ping</w:t>
+      </w:r>
+      <w:proofErr w:type="spellEnd"/>
+      <w:r>
+        <w:t xml:space="preserve">. </w:t>
+      </w:r>
+      <w:r>
+        <w:t xml:space="preserve">Po overení zvolenej trasy cez príkaz </w:t>
+      </w:r>
+      <w:proofErr w:type="spellStart"/>
+      <w:r>
+        <w:t>traceroute</w:t>
+      </w:r>
+      <w:proofErr w:type="spellEnd"/>
+      <w:r>
+        <w:t xml:space="preserve"> je linka prerušená a začaté meranie doby konvergencie. Tento proces je opakovaný 50 krát a následne sú výsledky spriemerované.</w:t>
+      </w:r>
+      <w:r>
+        <w:t xml:space="preserve"> </w:t>
+      </w:r>
+    </w:p>
+    <w:p>
+      <w:r>
+        <w:t xml:space="preserve">Predposledná kapitola sa venuje získaným výsledkom a ich porovnaniu. Autor článku uvádza tabuľky a grafy porovnania času konvergencie jednotlivých topológií a sietí. Podľa jeho zistenia, pri BGP rastie čas potrebný na konvergenciu spolu so zväčšovaním sa topológie, zatiaľ čo pri sieťach SDN nie je možné sledovať rovnaký trend. </w:t>
+      </w:r>
+    </w:p>
+    <w:p>
+      <w:r>
+        <w:t xml:space="preserve">V poslednej kapitole sa nachádza zhrnutie článku, spolu s jednotlivými prvkami, ktoré ovplyvňujú dobu konvergencie v jednotlivých typoch sietí. Dobu konvergencie v konvenčných sieťach ovplyvňuje viacero faktorov, ako napr.: rozšírenie informácií s novými cestami, doba updatu, doba updatu FIB a RIB a veľkosť topológie. V SDN sieťach záleží na doby zistenia výpadku, doby updatu trás (prepínač - kontrolór) a nezáleží veľmi na veľkosti </w:t>
+      </w:r>
+      <w:proofErr w:type="spellStart"/>
+      <w:r>
+        <w:t>topoógie</w:t>
+      </w:r>
+      <w:proofErr w:type="spellEnd"/>
+      <w:r>
+        <w:t>.</w:t>
+      </w:r>
+    </w:p>
+    <w:p>
+      <w:pPr>
+        <w:pStyle w:val="Nadpis2"/>
+      </w:pPr>
+      <w:r>
+        <w:t>SDN</w:t>
+      </w:r>
+    </w:p>
+    <w:p>
+      <w:r>
+        <w:t>Software-</w:t>
+      </w:r>
+      <w:proofErr w:type="spellStart"/>
+      <w:r>
+        <w:t>defined</w:t>
+      </w:r>
+      <w:proofErr w:type="spellEnd"/>
+      <w:r>
+        <w:t xml:space="preserve"> </w:t>
+      </w:r>
+      <w:proofErr w:type="spellStart"/>
+      <w:r>
+        <w:t>networking</w:t>
+      </w:r>
+      <w:proofErr w:type="spellEnd"/>
+      <w:r>
+        <w:t xml:space="preserve"> (SDN)  je technológia, ktorá nám umožňuje riadiť správanie a aj tok dát v sieti pomocou rozhraní. SDN </w:t>
+      </w:r>
+      <w:r>
+        <w:t>nám tiež poskytujú abstrakciu fu</w:t>
+      </w:r>
+      <w:r>
+        <w:t>nkcií nižších sieťových vrstiev. Táto technológia je oveľa dynamickejšia a škálovateľnejšia ako konvenčné dátové siete. Toto SDN dosahujú vďaka oddeleniu systémov, ktoré smerujú premá</w:t>
+      </w:r>
+      <w:r>
+        <w:t>vku do zvoleného cieľa od systé</w:t>
+      </w:r>
+      <w:r>
+        <w:t>mov, ktoré sa priamo starajú o jej prenos.</w:t>
+      </w:r>
+    </w:p>
+    <w:p>
+      <w:r>
+        <w:lastRenderedPageBreak/>
+        <w:t>SDN je architektúra navrhnutá s cieľom dosahovať čo najvyššiu dynamiku, finančnú efektivitu a šírku pásma. SDN  oddeľujú riadenie prevádzky, ktoré umožňujú priamo programovateľné ovládanie siete, pričom je toto oddelené od slu</w:t>
+      </w:r>
+      <w:r>
+        <w:t>ž</w:t>
+      </w:r>
+      <w:r>
+        <w:t>ieb prenosu dát sieťou.</w:t>
+      </w:r>
+    </w:p>
+    <w:p>
+      <w:r>
+        <w:t xml:space="preserve">V týchto sieťach môžeme využívať aj protokol </w:t>
+      </w:r>
+      <w:proofErr w:type="spellStart"/>
+      <w:r>
+        <w:t>OpenFlow</w:t>
+      </w:r>
+      <w:proofErr w:type="spellEnd"/>
+      <w:r>
+        <w:t xml:space="preserve">, ktorý napomáha ovládaniu sieťovej prevádzky. Pomocou </w:t>
+      </w:r>
+      <w:proofErr w:type="spellStart"/>
+      <w:r>
+        <w:t>OpenFlow</w:t>
+      </w:r>
+      <w:proofErr w:type="spellEnd"/>
+      <w:r>
+        <w:t xml:space="preserve"> a programovateľnosti riadenia sieťovej prevádzky môžeme dosahovať v efektivite riadenia toku dát oveľa presnejšie a optimálnejšie rozhodnutia. Vďaka už spomenutej abstrakcii riadiacej vrstvy môžeme </w:t>
+      </w:r>
+      <w:r>
+        <w:t>efektívnejšie rozhodovať o balans</w:t>
+      </w:r>
+      <w:r>
+        <w:t>ovaní z</w:t>
+      </w:r>
+      <w:r>
+        <w:t>áťaže v celej sieti. Toto balans</w:t>
+      </w:r>
+      <w:r>
+        <w:t>ovanie je umožnené aj vďaka architektúre, ktorá je centralizovaná a teda riadiaci prvok - kontrolér vie čo sa v celej sieti deje. Keďže SDN nie</w:t>
+      </w:r>
+      <w:r>
+        <w:t xml:space="preserve"> </w:t>
+      </w:r>
+      <w:r>
+        <w:t xml:space="preserve">sú závislé od žiadnych neslobodných licencií, umožňujú správcom sietí konfigurovať, nastavovať ich automatizáciu vlastnými skriptami a programami slobodne a bez obmedzení. Vďaka otvoreným štandardom si taktiež každý môže svoje siete vylepšovať o vlastné </w:t>
+      </w:r>
+      <w:r>
+        <w:t>vylepšenia</w:t>
+      </w:r>
+      <w:r>
+        <w:t xml:space="preserve">, </w:t>
+      </w:r>
+      <w:r>
+        <w:t xml:space="preserve"> taktiež </w:t>
+      </w:r>
+      <w:r>
+        <w:t xml:space="preserve"> to umožňuje </w:t>
+      </w:r>
+      <w:r>
+        <w:t xml:space="preserve"> firmám vyrábať softvér, ktorý bude kompatibilný s veľkým počtom zákazníckych systémov - teda majú veľa potenciálnych zákazníkov (tak ako majú aj možnosť prispôsobiť si dodávku pre konkrétneho zákazníka).</w:t>
+      </w:r>
+    </w:p>
+    <w:p>
+      <w:pPr>
+        <w:pStyle w:val="Nadpis2"/>
+      </w:pPr>
+      <w:r>
+        <w:t>Konvergencia</w:t>
+      </w:r>
+      <w:r>
+        <w:t xml:space="preserve"> v konvenčných </w:t>
+      </w:r>
+      <w:r>
+        <w:t>sieťach</w:t>
+      </w:r>
+    </w:p>
+    <w:p>
+      <w:r>
+        <w:t xml:space="preserve">Pri konvergencii v bežných </w:t>
+      </w:r>
+      <w:r>
+        <w:t>sieťach získava smerovač všetky informácie o topológií siete.</w:t>
+      </w:r>
       <w:bookmarkStart w:id="0" w:name="_GoBack"/>
       <w:bookmarkEnd w:id="0"/>
     </w:p>
@@ -311,50 +590,38 @@
         <w:pStyle w:val="Nadpis2"/>
       </w:pPr>
       <w:r>
+        <w:t>Konvergencia v</w:t>
+      </w:r>
+      <w:r>
+        <w:t> </w:t>
+      </w:r>
+      <w:r>
         <w:t>SDN</w:t>
       </w:r>
+      <w:r>
+        <w:t xml:space="preserve"> sieťach</w:t>
+      </w:r>
+    </w:p>
+    <w:p>
+      <w:pPr>
+        <w:pStyle w:val="Nadpis3"/>
+      </w:pPr>
+      <w:r>
+        <w:t xml:space="preserve"> </w:t>
+      </w:r>
+    </w:p>
+    <w:p>
+      <w:pPr>
+        <w:pStyle w:val="Nadpis1"/>
+      </w:pPr>
+      <w:r>
+        <w:t xml:space="preserve">Návrh </w:t>
+      </w:r>
     </w:p>
     <w:p>
       <w:pPr>
         <w:pStyle w:val="Nadpis2"/>
       </w:pPr>
-      <w:r>
-        <w:t>Konvergencia</w:t>
-      </w:r>
-      <w:r>
-        <w:t xml:space="preserve"> v konvenčných protokoloch</w:t>
-      </w:r>
-    </w:p>
-    <w:p>
-      <w:pPr>
-        <w:pStyle w:val="Nadpis2"/>
-      </w:pPr>
-      <w:r>
-        <w:t>Konvergencia v SDN</w:t>
-      </w:r>
-    </w:p>
-    <w:p>
-      <w:pPr>
-        <w:pStyle w:val="Nadpis3"/>
-      </w:pPr>
-      <w:r>
-        <w:t xml:space="preserve"> </w:t>
-      </w:r>
-    </w:p>
-    <w:p>
-      <w:pPr>
-        <w:pStyle w:val="Nadpis1"/>
-      </w:pPr>
-      <w:r>
-        <w:t xml:space="preserve">Návrh </w:t>
-      </w:r>
-    </w:p>
-    <w:p>
-      <w:r>
-        <w:t>....</w:t>
-      </w:r>
-    </w:p>
-    <w:p>
       <w:r>
         <w:t>Postup riešenia:</w:t>
       </w:r>
@@ -421,6 +688,9 @@
       </w:r>
     </w:p>
     <w:p>
+      <w:pPr>
+        <w:pStyle w:val="Nadpis2"/>
+      </w:pPr>
       <w:r>
         <w:t>Nástroje:</w:t>
       </w:r>
@@ -474,7 +744,13 @@
         </w:numPr>
       </w:pPr>
       <w:r>
-        <w:t xml:space="preserve">Simulačné prostredie pre konvenčné protokoly: </w:t>
+        <w:t xml:space="preserve">Simulačné prostredie pre konvenčné </w:t>
+      </w:r>
+      <w:r>
+        <w:t>siete</w:t>
+      </w:r>
+      <w:r>
+        <w:t xml:space="preserve">: </w:t>
       </w:r>
       <w:proofErr w:type="spellStart"/>
       <w:r>
@@ -483,6 +759,14 @@
       <w:proofErr w:type="spellEnd"/>
       <w:r>
         <w:t>/GNS3</w:t>
+      </w:r>
+    </w:p>
+    <w:p>
+      <w:pPr>
+        <w:pStyle w:val="Nadpis2"/>
+      </w:pPr>
+      <w:r>
+        <w:t>Topológia</w:t>
       </w:r>
     </w:p>
     <w:sectPr>

</xml_diff>

<commit_message>
Dopisany dokument + pdf + pridane topologie
</commit_message>
<xml_diff>
--- a/docs/AKS_navrh.docx
+++ b/docs/AKS_navrh.docx
@@ -2,21 +2,88 @@
 <file path=word/document.xml><?xml version="1.0" encoding="utf-8"?>
 <w:document xmlns:wpc="http://schemas.microsoft.com/office/word/2010/wordprocessingCanvas" xmlns:cx="http://schemas.microsoft.com/office/drawing/2014/chartex" xmlns:cx1="http://schemas.microsoft.com/office/drawing/2015/9/8/chartex" xmlns:cx2="http://schemas.microsoft.com/office/drawing/2015/10/21/chartex" xmlns:cx3="http://schemas.microsoft.com/office/drawing/2016/5/9/chartex" xmlns:cx4="http://schemas.microsoft.com/office/drawing/2016/5/10/chartex" xmlns:cx5="http://schemas.microsoft.com/office/drawing/2016/5/11/chartex" xmlns:cx6="http://schemas.microsoft.com/office/drawing/2016/5/12/chartex" xmlns:cx7="http://schemas.microsoft.com/office/drawing/2016/5/13/chartex" xmlns:cx8="http://schemas.microsoft.com/office/drawing/2016/5/14/chartex" xmlns:mc="http://schemas.openxmlformats.org/markup-compatibility/2006" xmlns:aink="http://schemas.microsoft.com/office/drawing/2016/ink" xmlns:am3d="http://schemas.microsoft.com/office/drawing/2017/model3d" xmlns:o="urn:schemas-microsoft-com:office:office" xmlns:r="http://schemas.openxmlformats.org/officeDocument/2006/relationships" xmlns:m="http://schemas.openxmlformats.org/officeDocument/2006/math" xmlns:v="urn:schemas-microsoft-com:vml" xmlns:wp14="http://schemas.microsoft.com/office/word/2010/wordprocessingDrawing" xmlns:wp="http://schemas.openxmlformats.org/drawingml/2006/wordprocessingDrawing" xmlns:w10="urn:schemas-microsoft-com:office:word" xmlns:w="http://schemas.openxmlformats.org/wordprocessingml/2006/main" xmlns:w14="http://schemas.microsoft.com/office/word/2010/wordml" xmlns:w15="http://schemas.microsoft.com/office/word/2012/wordml" xmlns:w16cid="http://schemas.microsoft.com/office/word/2016/wordml/cid" xmlns:w16se="http://schemas.microsoft.com/office/word/2015/wordml/symex" xmlns:wpg="http://schemas.microsoft.com/office/word/2010/wordprocessingGroup" xmlns:wpi="http://schemas.microsoft.com/office/word/2010/wordprocessingInk" xmlns:wne="http://schemas.microsoft.com/office/word/2006/wordml" xmlns:wps="http://schemas.microsoft.com/office/word/2010/wordprocessingShape" mc:Ignorable="w14 w15 w16se w16cid wp14">
   <w:body>
-    <w:p/>
-    <w:p/>
-    <w:p/>
-    <w:p/>
-    <w:p/>
-    <w:p/>
-    <w:p/>
-    <w:p/>
-    <w:p/>
-    <w:p/>
-    <w:p/>
+    <w:p>
+      <w:pPr>
+        <w:rPr>
+          <w:rFonts w:ascii="Arial" w:hAnsi="Arial" w:cs="Arial"/>
+        </w:rPr>
+      </w:pPr>
+    </w:p>
+    <w:p>
+      <w:pPr>
+        <w:rPr>
+          <w:rFonts w:ascii="Arial" w:hAnsi="Arial" w:cs="Arial"/>
+        </w:rPr>
+      </w:pPr>
+    </w:p>
+    <w:p>
+      <w:pPr>
+        <w:rPr>
+          <w:rFonts w:ascii="Arial" w:hAnsi="Arial" w:cs="Arial"/>
+        </w:rPr>
+      </w:pPr>
+    </w:p>
+    <w:p>
+      <w:pPr>
+        <w:rPr>
+          <w:rFonts w:ascii="Arial" w:hAnsi="Arial" w:cs="Arial"/>
+        </w:rPr>
+      </w:pPr>
+    </w:p>
+    <w:p>
+      <w:pPr>
+        <w:rPr>
+          <w:rFonts w:ascii="Arial" w:hAnsi="Arial" w:cs="Arial"/>
+        </w:rPr>
+      </w:pPr>
+    </w:p>
+    <w:p>
+      <w:pPr>
+        <w:rPr>
+          <w:rFonts w:ascii="Arial" w:hAnsi="Arial" w:cs="Arial"/>
+        </w:rPr>
+      </w:pPr>
+    </w:p>
+    <w:p>
+      <w:pPr>
+        <w:rPr>
+          <w:rFonts w:ascii="Arial" w:hAnsi="Arial" w:cs="Arial"/>
+        </w:rPr>
+      </w:pPr>
+    </w:p>
+    <w:p>
+      <w:pPr>
+        <w:rPr>
+          <w:rFonts w:ascii="Arial" w:hAnsi="Arial" w:cs="Arial"/>
+        </w:rPr>
+      </w:pPr>
+    </w:p>
+    <w:p>
+      <w:pPr>
+        <w:rPr>
+          <w:rFonts w:ascii="Arial" w:hAnsi="Arial" w:cs="Arial"/>
+        </w:rPr>
+      </w:pPr>
+    </w:p>
+    <w:p>
+      <w:pPr>
+        <w:rPr>
+          <w:rFonts w:ascii="Arial" w:hAnsi="Arial" w:cs="Arial"/>
+        </w:rPr>
+      </w:pPr>
+    </w:p>
+    <w:p>
+      <w:pPr>
+        <w:rPr>
+          <w:rFonts w:ascii="Arial" w:hAnsi="Arial" w:cs="Arial"/>
+        </w:rPr>
+      </w:pPr>
+    </w:p>
     <w:p>
       <w:pPr>
         <w:jc w:val="center"/>
         <w:rPr>
+          <w:rFonts w:ascii="Arial" w:hAnsi="Arial" w:cs="Arial"/>
           <w:b/>
           <w:sz w:val="36"/>
         </w:rPr>
@@ -24,6 +91,7 @@
       <w:proofErr w:type="spellStart"/>
       <w:r>
         <w:rPr>
+          <w:rFonts w:ascii="Arial" w:hAnsi="Arial" w:cs="Arial"/>
           <w:b/>
           <w:sz w:val="36"/>
         </w:rPr>
@@ -32,6 +100,7 @@
       <w:proofErr w:type="spellEnd"/>
       <w:r>
         <w:rPr>
+          <w:rFonts w:ascii="Arial" w:hAnsi="Arial" w:cs="Arial"/>
           <w:b/>
           <w:sz w:val="36"/>
         </w:rPr>
@@ -40,6 +109,7 @@
       <w:proofErr w:type="spellStart"/>
       <w:r>
         <w:rPr>
+          <w:rFonts w:ascii="Arial" w:hAnsi="Arial" w:cs="Arial"/>
           <w:b/>
           <w:sz w:val="36"/>
         </w:rPr>
@@ -48,6 +118,7 @@
       <w:proofErr w:type="spellEnd"/>
       <w:r>
         <w:rPr>
+          <w:rFonts w:ascii="Arial" w:hAnsi="Arial" w:cs="Arial"/>
           <w:b/>
           <w:sz w:val="36"/>
         </w:rPr>
@@ -56,6 +127,7 @@
       <w:proofErr w:type="spellStart"/>
       <w:r>
         <w:rPr>
+          <w:rFonts w:ascii="Arial" w:hAnsi="Arial" w:cs="Arial"/>
           <w:b/>
           <w:sz w:val="36"/>
         </w:rPr>
@@ -64,6 +136,7 @@
       <w:proofErr w:type="spellEnd"/>
       <w:r>
         <w:rPr>
+          <w:rFonts w:ascii="Arial" w:hAnsi="Arial" w:cs="Arial"/>
           <w:b/>
           <w:sz w:val="36"/>
         </w:rPr>
@@ -72,6 +145,7 @@
       <w:proofErr w:type="spellStart"/>
       <w:r>
         <w:rPr>
+          <w:rFonts w:ascii="Arial" w:hAnsi="Arial" w:cs="Arial"/>
           <w:b/>
           <w:sz w:val="36"/>
         </w:rPr>
@@ -80,6 +154,7 @@
       <w:proofErr w:type="spellEnd"/>
       <w:r>
         <w:rPr>
+          <w:rFonts w:ascii="Arial" w:hAnsi="Arial" w:cs="Arial"/>
           <w:b/>
           <w:sz w:val="36"/>
         </w:rPr>
@@ -88,6 +163,7 @@
       <w:proofErr w:type="spellStart"/>
       <w:r>
         <w:rPr>
+          <w:rFonts w:ascii="Arial" w:hAnsi="Arial" w:cs="Arial"/>
           <w:b/>
           <w:sz w:val="36"/>
         </w:rPr>
@@ -96,6 +172,7 @@
       <w:proofErr w:type="spellEnd"/>
       <w:r>
         <w:rPr>
+          <w:rFonts w:ascii="Arial" w:hAnsi="Arial" w:cs="Arial"/>
           <w:b/>
           <w:sz w:val="36"/>
         </w:rPr>
@@ -104,6 +181,7 @@
       <w:proofErr w:type="spellStart"/>
       <w:r>
         <w:rPr>
+          <w:rFonts w:ascii="Arial" w:hAnsi="Arial" w:cs="Arial"/>
           <w:b/>
           <w:sz w:val="36"/>
         </w:rPr>
@@ -112,6 +190,7 @@
       <w:proofErr w:type="spellEnd"/>
       <w:r>
         <w:rPr>
+          <w:rFonts w:ascii="Arial" w:hAnsi="Arial" w:cs="Arial"/>
           <w:b/>
           <w:sz w:val="36"/>
         </w:rPr>
@@ -120,6 +199,7 @@
       <w:proofErr w:type="spellStart"/>
       <w:r>
         <w:rPr>
+          <w:rFonts w:ascii="Arial" w:hAnsi="Arial" w:cs="Arial"/>
           <w:b/>
           <w:sz w:val="36"/>
         </w:rPr>
@@ -131,11 +211,13 @@
       <w:pPr>
         <w:jc w:val="center"/>
         <w:rPr>
+          <w:rFonts w:ascii="Arial" w:hAnsi="Arial" w:cs="Arial"/>
           <w:sz w:val="32"/>
         </w:rPr>
       </w:pPr>
       <w:r>
         <w:rPr>
+          <w:rFonts w:ascii="Arial" w:hAnsi="Arial" w:cs="Arial"/>
           <w:sz w:val="32"/>
         </w:rPr>
         <w:t>Architektúra komunikačných systémov</w:t>
@@ -144,6 +226,7 @@
     <w:p>
       <w:pPr>
         <w:rPr>
+          <w:rFonts w:ascii="Arial" w:hAnsi="Arial" w:cs="Arial"/>
           <w:sz w:val="36"/>
         </w:rPr>
       </w:pPr>
@@ -151,6 +234,7 @@
     <w:p>
       <w:pPr>
         <w:rPr>
+          <w:rFonts w:ascii="Arial" w:hAnsi="Arial" w:cs="Arial"/>
           <w:sz w:val="36"/>
         </w:rPr>
       </w:pPr>
@@ -158,6 +242,7 @@
     <w:p>
       <w:pPr>
         <w:rPr>
+          <w:rFonts w:ascii="Arial" w:hAnsi="Arial" w:cs="Arial"/>
           <w:sz w:val="36"/>
         </w:rPr>
       </w:pPr>
@@ -165,6 +250,7 @@
     <w:p>
       <w:pPr>
         <w:rPr>
+          <w:rFonts w:ascii="Arial" w:hAnsi="Arial" w:cs="Arial"/>
           <w:sz w:val="36"/>
         </w:rPr>
       </w:pPr>
@@ -172,6 +258,7 @@
     <w:p>
       <w:pPr>
         <w:rPr>
+          <w:rFonts w:ascii="Arial" w:hAnsi="Arial" w:cs="Arial"/>
           <w:sz w:val="36"/>
         </w:rPr>
       </w:pPr>
@@ -179,6 +266,7 @@
     <w:p>
       <w:pPr>
         <w:rPr>
+          <w:rFonts w:ascii="Arial" w:hAnsi="Arial" w:cs="Arial"/>
           <w:sz w:val="24"/>
         </w:rPr>
       </w:pPr>
@@ -186,6 +274,7 @@
     <w:p>
       <w:pPr>
         <w:rPr>
+          <w:rFonts w:ascii="Arial" w:hAnsi="Arial" w:cs="Arial"/>
           <w:sz w:val="24"/>
         </w:rPr>
       </w:pPr>
@@ -193,6 +282,7 @@
     <w:p>
       <w:pPr>
         <w:rPr>
+          <w:rFonts w:ascii="Arial" w:hAnsi="Arial" w:cs="Arial"/>
           <w:sz w:val="24"/>
         </w:rPr>
       </w:pPr>
@@ -200,6 +290,7 @@
     <w:p>
       <w:pPr>
         <w:rPr>
+          <w:rFonts w:ascii="Arial" w:hAnsi="Arial" w:cs="Arial"/>
           <w:sz w:val="24"/>
         </w:rPr>
       </w:pPr>
@@ -207,6 +298,7 @@
     <w:p>
       <w:pPr>
         <w:rPr>
+          <w:rFonts w:ascii="Arial" w:hAnsi="Arial" w:cs="Arial"/>
           <w:sz w:val="24"/>
         </w:rPr>
       </w:pPr>
@@ -214,6 +306,7 @@
     <w:p>
       <w:pPr>
         <w:rPr>
+          <w:rFonts w:ascii="Arial" w:hAnsi="Arial" w:cs="Arial"/>
           <w:sz w:val="24"/>
         </w:rPr>
       </w:pPr>
@@ -221,11 +314,13 @@
     <w:p>
       <w:pPr>
         <w:rPr>
+          <w:rFonts w:ascii="Arial" w:hAnsi="Arial" w:cs="Arial"/>
           <w:sz w:val="24"/>
         </w:rPr>
       </w:pPr>
       <w:r>
         <w:rPr>
+          <w:rFonts w:ascii="Arial" w:hAnsi="Arial" w:cs="Arial"/>
           <w:sz w:val="24"/>
         </w:rPr>
         <w:t xml:space="preserve">Jakub </w:t>
@@ -233,6 +328,7 @@
       <w:proofErr w:type="spellStart"/>
       <w:r>
         <w:rPr>
+          <w:rFonts w:ascii="Arial" w:hAnsi="Arial" w:cs="Arial"/>
           <w:sz w:val="24"/>
         </w:rPr>
         <w:t>Chalachán</w:t>
@@ -240,6 +336,7 @@
       <w:proofErr w:type="spellEnd"/>
       <w:r>
         <w:rPr>
+          <w:rFonts w:ascii="Arial" w:hAnsi="Arial" w:cs="Arial"/>
           <w:sz w:val="24"/>
         </w:rPr>
         <w:t xml:space="preserve">, Matej </w:t>
@@ -247,6 +344,7 @@
       <w:proofErr w:type="spellStart"/>
       <w:r>
         <w:rPr>
+          <w:rFonts w:ascii="Arial" w:hAnsi="Arial" w:cs="Arial"/>
           <w:sz w:val="24"/>
         </w:rPr>
         <w:t>Guráň</w:t>
@@ -256,11 +354,13 @@
     <w:p>
       <w:pPr>
         <w:rPr>
+          <w:rFonts w:ascii="Arial" w:hAnsi="Arial" w:cs="Arial"/>
           <w:sz w:val="24"/>
         </w:rPr>
       </w:pPr>
       <w:r>
         <w:rPr>
+          <w:rFonts w:ascii="Arial" w:hAnsi="Arial" w:cs="Arial"/>
           <w:sz w:val="24"/>
         </w:rPr>
         <w:t>2017/2018</w:t>
@@ -269,11 +369,13 @@
     <w:p>
       <w:pPr>
         <w:rPr>
+          <w:rFonts w:ascii="Arial" w:hAnsi="Arial" w:cs="Arial"/>
           <w:sz w:val="24"/>
         </w:rPr>
       </w:pPr>
       <w:r>
         <w:rPr>
+          <w:rFonts w:ascii="Arial" w:hAnsi="Arial" w:cs="Arial"/>
           <w:sz w:val="24"/>
         </w:rPr>
         <w:t>FIIT-IS</w:t>
@@ -282,355 +384,677 @@
     <w:p>
       <w:pPr>
         <w:pStyle w:val="Nadpis1"/>
-      </w:pPr>
-      <w:r>
-        <w:rPr>
+        <w:numPr>
+          <w:ilvl w:val="0"/>
+          <w:numId w:val="3"/>
+        </w:numPr>
+        <w:rPr>
+          <w:rFonts w:ascii="Arial" w:hAnsi="Arial" w:cs="Arial"/>
+        </w:rPr>
+      </w:pPr>
+      <w:r>
+        <w:rPr>
+          <w:rFonts w:ascii="Arial" w:hAnsi="Arial" w:cs="Arial"/>
           <w:sz w:val="24"/>
         </w:rPr>
         <w:br w:type="page"/>
       </w:r>
       <w:r>
+        <w:rPr>
+          <w:rFonts w:ascii="Arial" w:hAnsi="Arial" w:cs="Arial"/>
+        </w:rPr>
         <w:lastRenderedPageBreak/>
         <w:t>Analýza článku</w:t>
       </w:r>
     </w:p>
     <w:p>
-      <w:r>
+      <w:pPr>
+        <w:rPr>
+          <w:rFonts w:ascii="Arial" w:hAnsi="Arial" w:cs="Arial"/>
+        </w:rPr>
+      </w:pPr>
+      <w:r>
+        <w:rPr>
+          <w:rFonts w:ascii="Arial" w:hAnsi="Arial" w:cs="Arial"/>
+        </w:rPr>
         <w:t xml:space="preserve">Táto kapitola analýzy sa venuje rozdeleniu analyzovaného článku do jednotlivých kapitol. Taktiež popisuje základné pojmy, ktoré boli použité v článku a vysvetľuje ich. Kapitola 1.1 sa venuje krátkemu opisu rozdelenia článku na jednotlivé časti a popisuje ich. V kapitole 1.2 sú v krátkosti vysvetlené SDN siete a ich fungovanie. Nasledujúca kapitola opisuje proces konvergencie v konvenčných </w:t>
       </w:r>
       <w:r>
+        <w:rPr>
+          <w:rFonts w:ascii="Arial" w:hAnsi="Arial" w:cs="Arial"/>
+        </w:rPr>
         <w:t>sieťach cez protokoly ako sú</w:t>
       </w:r>
       <w:r>
+        <w:rPr>
+          <w:rFonts w:ascii="Arial" w:hAnsi="Arial" w:cs="Arial"/>
+        </w:rPr>
         <w:t xml:space="preserve"> napr.: BGP, EIGRP. Posledná kapitola sa venuje konvergencii v SDN sieťach.</w:t>
       </w:r>
     </w:p>
     <w:p>
       <w:pPr>
+        <w:rPr>
+          <w:rFonts w:ascii="Arial" w:hAnsi="Arial" w:cs="Arial"/>
+        </w:rPr>
+      </w:pPr>
+      <w:r>
+        <w:rPr>
+          <w:rFonts w:ascii="Arial" w:hAnsi="Arial" w:cs="Arial"/>
+        </w:rPr>
+        <w:t>V 2. kapitole sa venujeme návrhu práce na našom zadaní. Sú navrhnuté 3 topológie, postup riešenia ako aj možné nástroje, ktoré sú potrebné na odsimulovanie a otestovanie zadania.</w:t>
+      </w:r>
+    </w:p>
+    <w:p>
+      <w:pPr>
         <w:pStyle w:val="Nadpis2"/>
-      </w:pPr>
-      <w:r>
+        <w:numPr>
+          <w:ilvl w:val="1"/>
+          <w:numId w:val="3"/>
+        </w:numPr>
+        <w:rPr>
+          <w:rFonts w:ascii="Arial" w:hAnsi="Arial" w:cs="Arial"/>
+        </w:rPr>
+      </w:pPr>
+      <w:r>
+        <w:rPr>
+          <w:rFonts w:ascii="Arial" w:hAnsi="Arial" w:cs="Arial"/>
+        </w:rPr>
         <w:t>Rozdelenie článku</w:t>
       </w:r>
     </w:p>
     <w:p>
-      <w:r>
+      <w:pPr>
+        <w:rPr>
+          <w:rFonts w:ascii="Arial" w:hAnsi="Arial" w:cs="Arial"/>
+        </w:rPr>
+      </w:pPr>
+      <w:r>
+        <w:rPr>
+          <w:rFonts w:ascii="Arial" w:hAnsi="Arial" w:cs="Arial"/>
+        </w:rPr>
         <w:t>V úvode článku je vysvetlená dôleži</w:t>
       </w:r>
       <w:r>
+        <w:rPr>
+          <w:rFonts w:ascii="Arial" w:hAnsi="Arial" w:cs="Arial"/>
+        </w:rPr>
         <w:t xml:space="preserve">tosť </w:t>
       </w:r>
       <w:r>
+        <w:rPr>
+          <w:rFonts w:ascii="Arial" w:hAnsi="Arial" w:cs="Arial"/>
+        </w:rPr>
         <w:t>problematiky konvergencie sietí, vzhľadom na každodenné využívanie internetu a potreby rýchlej konvergencie v prípade výskytu chyby.</w:t>
       </w:r>
       <w:r>
-        <w:t xml:space="preserve"> Kladie sa dôraz aj na schopnosť odhadnutia doby konvergencie v takomto prípade. XXX</w:t>
-      </w:r>
-    </w:p>
-    <w:p>
-      <w:r>
+        <w:rPr>
+          <w:rFonts w:ascii="Arial" w:hAnsi="Arial" w:cs="Arial"/>
+        </w:rPr>
+        <w:t xml:space="preserve"> Kladie sa dôraz aj na schopnosť odhadnutia doby konvergencie v takomto prípade. </w:t>
+      </w:r>
+    </w:p>
+    <w:p>
+      <w:pPr>
+        <w:rPr>
+          <w:rFonts w:ascii="Arial" w:hAnsi="Arial" w:cs="Arial"/>
+        </w:rPr>
+      </w:pPr>
+      <w:r>
+        <w:rPr>
+          <w:rFonts w:ascii="Arial" w:hAnsi="Arial" w:cs="Arial"/>
+        </w:rPr>
         <w:t xml:space="preserve">Druhá kapitola článku sa venuje už existujúcim výskumným prácam v tomto obore. Menuje viacero autorov a stručne uvádza ich výsledky, pričom konštatuje že do istého obdobia boli skúmané iba </w:t>
       </w:r>
       <w:r>
+        <w:rPr>
+          <w:rFonts w:ascii="Arial" w:hAnsi="Arial" w:cs="Arial"/>
+        </w:rPr>
         <w:t>bežné</w:t>
       </w:r>
       <w:r>
+        <w:rPr>
+          <w:rFonts w:ascii="Arial" w:hAnsi="Arial" w:cs="Arial"/>
+        </w:rPr>
         <w:t xml:space="preserve"> sieťové protokoly. Autor článku dúfa, že sa mu podarí objasniť a pomôcť porozumieť SND sieťam a ich výhodám oproti bežným protokolom.</w:t>
       </w:r>
     </w:p>
     <w:p>
-      <w:r>
+      <w:pPr>
+        <w:rPr>
+          <w:rFonts w:ascii="Arial" w:hAnsi="Arial" w:cs="Arial"/>
+        </w:rPr>
+      </w:pPr>
+      <w:r>
+        <w:rPr>
+          <w:rFonts w:ascii="Arial" w:hAnsi="Arial" w:cs="Arial"/>
+        </w:rPr>
         <w:t xml:space="preserve">Nasledujúca kapitola sa podrobne zaoberá procesom konvergencie, ktorý je dôkladne opísaný a vysvetlený spolu s časom konvergencie. </w:t>
       </w:r>
     </w:p>
     <w:p>
-      <w:r>
+      <w:pPr>
+        <w:rPr>
+          <w:rFonts w:ascii="Arial" w:hAnsi="Arial" w:cs="Arial"/>
+        </w:rPr>
+      </w:pPr>
+      <w:r>
+        <w:rPr>
+          <w:rFonts w:ascii="Arial" w:hAnsi="Arial" w:cs="Arial"/>
+        </w:rPr>
         <w:t xml:space="preserve">Štvrtá kapitola opisuje testovacie prostredie, na ktorom bol vykonaný experiment. Pre simuláciu SDN sietí bol použitý </w:t>
       </w:r>
       <w:proofErr w:type="spellStart"/>
       <w:r>
+        <w:rPr>
+          <w:rFonts w:ascii="Arial" w:hAnsi="Arial" w:cs="Arial"/>
+        </w:rPr>
         <w:t>Mininet</w:t>
       </w:r>
       <w:proofErr w:type="spellEnd"/>
       <w:r>
+        <w:rPr>
+          <w:rFonts w:ascii="Arial" w:hAnsi="Arial" w:cs="Arial"/>
+        </w:rPr>
         <w:t xml:space="preserve"> s </w:t>
       </w:r>
       <w:proofErr w:type="spellStart"/>
       <w:r>
+        <w:rPr>
+          <w:rFonts w:ascii="Arial" w:hAnsi="Arial" w:cs="Arial"/>
+        </w:rPr>
         <w:t>Floodlight</w:t>
       </w:r>
       <w:proofErr w:type="spellEnd"/>
       <w:r>
+        <w:rPr>
+          <w:rFonts w:ascii="Arial" w:hAnsi="Arial" w:cs="Arial"/>
+        </w:rPr>
         <w:t xml:space="preserve"> kontrolórom. Tieto dva nástroje boli použité na vytvorenie, simulovanie topológie pozostávajúcej s prepínačov a </w:t>
       </w:r>
       <w:proofErr w:type="spellStart"/>
       <w:r>
+        <w:rPr>
+          <w:rFonts w:ascii="Arial" w:hAnsi="Arial" w:cs="Arial"/>
+        </w:rPr>
         <w:t>hostov</w:t>
       </w:r>
       <w:proofErr w:type="spellEnd"/>
       <w:r>
+        <w:rPr>
+          <w:rFonts w:ascii="Arial" w:hAnsi="Arial" w:cs="Arial"/>
+        </w:rPr>
         <w:t xml:space="preserve"> a zmeranie času konvergencie. Na simuláciu </w:t>
       </w:r>
       <w:r>
+        <w:rPr>
+          <w:rFonts w:ascii="Arial" w:hAnsi="Arial" w:cs="Arial"/>
+        </w:rPr>
         <w:t xml:space="preserve">bežných protokolov bol použitý nástroj </w:t>
       </w:r>
       <w:proofErr w:type="spellStart"/>
       <w:r>
+        <w:rPr>
+          <w:rFonts w:ascii="Arial" w:hAnsi="Arial" w:cs="Arial"/>
+        </w:rPr>
         <w:t>PacketTracer</w:t>
       </w:r>
       <w:proofErr w:type="spellEnd"/>
       <w:r>
+        <w:rPr>
+          <w:rFonts w:ascii="Arial" w:hAnsi="Arial" w:cs="Arial"/>
+        </w:rPr>
         <w:t xml:space="preserve">, ktorý bol použitý za rovnakým účelom. Následne sú opísané testovacie topológie, ktoré pozostávajú z rôznych počtov switchov a 2 </w:t>
       </w:r>
       <w:proofErr w:type="spellStart"/>
       <w:r>
+        <w:rPr>
+          <w:rFonts w:ascii="Arial" w:hAnsi="Arial" w:cs="Arial"/>
+        </w:rPr>
         <w:t>hostov</w:t>
       </w:r>
       <w:proofErr w:type="spellEnd"/>
       <w:r>
+        <w:rPr>
+          <w:rFonts w:ascii="Arial" w:hAnsi="Arial" w:cs="Arial"/>
+        </w:rPr>
         <w:t xml:space="preserve">. Na porovnanie časov konvergencie medzi SDN sieťami a konvenčnými </w:t>
       </w:r>
       <w:r>
+        <w:rPr>
+          <w:rFonts w:ascii="Arial" w:hAnsi="Arial" w:cs="Arial"/>
+        </w:rPr>
         <w:t xml:space="preserve">sieťami </w:t>
       </w:r>
       <w:r>
+        <w:rPr>
+          <w:rFonts w:ascii="Arial" w:hAnsi="Arial" w:cs="Arial"/>
+        </w:rPr>
         <w:t xml:space="preserve"> bol vybraný protokol BGP. Záver kapitoly sa venuje opisu procesu experimentu. Najprv je potrebné vytvoriť topológiu a stabilnú komunikáciu medzi </w:t>
       </w:r>
       <w:proofErr w:type="spellStart"/>
       <w:r>
+        <w:rPr>
+          <w:rFonts w:ascii="Arial" w:hAnsi="Arial" w:cs="Arial"/>
+        </w:rPr>
         <w:t>hostami</w:t>
       </w:r>
       <w:proofErr w:type="spellEnd"/>
       <w:r>
+        <w:rPr>
+          <w:rFonts w:ascii="Arial" w:hAnsi="Arial" w:cs="Arial"/>
+        </w:rPr>
         <w:t xml:space="preserve"> prostredníctvom príkazu </w:t>
       </w:r>
       <w:proofErr w:type="spellStart"/>
       <w:r>
+        <w:rPr>
+          <w:rFonts w:ascii="Arial" w:hAnsi="Arial" w:cs="Arial"/>
+        </w:rPr>
         <w:t>ping</w:t>
       </w:r>
       <w:proofErr w:type="spellEnd"/>
       <w:r>
+        <w:rPr>
+          <w:rFonts w:ascii="Arial" w:hAnsi="Arial" w:cs="Arial"/>
+        </w:rPr>
         <w:t xml:space="preserve">. </w:t>
       </w:r>
       <w:r>
+        <w:rPr>
+          <w:rFonts w:ascii="Arial" w:hAnsi="Arial" w:cs="Arial"/>
+        </w:rPr>
         <w:t xml:space="preserve">Po overení zvolenej trasy cez príkaz </w:t>
       </w:r>
       <w:proofErr w:type="spellStart"/>
       <w:r>
+        <w:rPr>
+          <w:rFonts w:ascii="Arial" w:hAnsi="Arial" w:cs="Arial"/>
+        </w:rPr>
         <w:t>traceroute</w:t>
       </w:r>
       <w:proofErr w:type="spellEnd"/>
       <w:r>
+        <w:rPr>
+          <w:rFonts w:ascii="Arial" w:hAnsi="Arial" w:cs="Arial"/>
+        </w:rPr>
         <w:t xml:space="preserve"> je linka prerušená a začaté meranie doby konvergencie. Tento proces je opakovaný 50 krát a následne sú výsledky spriemerované.</w:t>
       </w:r>
       <w:r>
+        <w:rPr>
+          <w:rFonts w:ascii="Arial" w:hAnsi="Arial" w:cs="Arial"/>
+        </w:rPr>
         <w:t xml:space="preserve"> </w:t>
       </w:r>
     </w:p>
     <w:p>
-      <w:r>
+      <w:pPr>
+        <w:rPr>
+          <w:rFonts w:ascii="Arial" w:hAnsi="Arial" w:cs="Arial"/>
+        </w:rPr>
+      </w:pPr>
+      <w:r>
+        <w:rPr>
+          <w:rFonts w:ascii="Arial" w:hAnsi="Arial" w:cs="Arial"/>
+        </w:rPr>
         <w:t xml:space="preserve">Predposledná kapitola sa venuje získaným výsledkom a ich porovnaniu. Autor článku uvádza tabuľky a grafy porovnania času konvergencie jednotlivých topológií a sietí. Podľa jeho zistenia, pri BGP rastie čas potrebný na konvergenciu spolu so zväčšovaním sa topológie, zatiaľ čo pri sieťach SDN nie je možné sledovať rovnaký trend. </w:t>
       </w:r>
     </w:p>
     <w:p>
-      <w:r>
+      <w:pPr>
+        <w:rPr>
+          <w:rFonts w:ascii="Arial" w:hAnsi="Arial" w:cs="Arial"/>
+        </w:rPr>
+      </w:pPr>
+      <w:r>
+        <w:rPr>
+          <w:rFonts w:ascii="Arial" w:hAnsi="Arial" w:cs="Arial"/>
+        </w:rPr>
         <w:t xml:space="preserve">V poslednej kapitole sa nachádza zhrnutie článku, spolu s jednotlivými prvkami, ktoré ovplyvňujú dobu konvergencie v jednotlivých typoch sietí. Dobu konvergencie v konvenčných sieťach ovplyvňuje viacero faktorov, ako napr.: rozšírenie informácií s novými cestami, doba updatu, doba updatu FIB a RIB a veľkosť topológie. V SDN sieťach záleží na doby zistenia výpadku, doby updatu trás (prepínač - kontrolór) a nezáleží veľmi na veľkosti </w:t>
       </w:r>
       <w:proofErr w:type="spellStart"/>
       <w:r>
+        <w:rPr>
+          <w:rFonts w:ascii="Arial" w:hAnsi="Arial" w:cs="Arial"/>
+        </w:rPr>
         <w:t>topoógie</w:t>
       </w:r>
       <w:proofErr w:type="spellEnd"/>
       <w:r>
+        <w:rPr>
+          <w:rFonts w:ascii="Arial" w:hAnsi="Arial" w:cs="Arial"/>
+        </w:rPr>
         <w:t>.</w:t>
       </w:r>
     </w:p>
     <w:p>
       <w:pPr>
         <w:pStyle w:val="Nadpis2"/>
-      </w:pPr>
-      <w:r>
+        <w:numPr>
+          <w:ilvl w:val="1"/>
+          <w:numId w:val="3"/>
+        </w:numPr>
+        <w:rPr>
+          <w:rFonts w:ascii="Arial" w:hAnsi="Arial" w:cs="Arial"/>
+        </w:rPr>
+      </w:pPr>
+      <w:r>
+        <w:rPr>
+          <w:rFonts w:ascii="Arial" w:hAnsi="Arial" w:cs="Arial"/>
+        </w:rPr>
         <w:t>SDN</w:t>
       </w:r>
     </w:p>
     <w:p>
-      <w:r>
+      <w:pPr>
+        <w:rPr>
+          <w:rFonts w:ascii="Arial" w:hAnsi="Arial" w:cs="Arial"/>
+        </w:rPr>
+      </w:pPr>
+      <w:r>
+        <w:rPr>
+          <w:rFonts w:ascii="Arial" w:hAnsi="Arial" w:cs="Arial"/>
+        </w:rPr>
         <w:t>Software-</w:t>
       </w:r>
       <w:proofErr w:type="spellStart"/>
       <w:r>
+        <w:rPr>
+          <w:rFonts w:ascii="Arial" w:hAnsi="Arial" w:cs="Arial"/>
+        </w:rPr>
         <w:t>defined</w:t>
       </w:r>
       <w:proofErr w:type="spellEnd"/>
       <w:r>
+        <w:rPr>
+          <w:rFonts w:ascii="Arial" w:hAnsi="Arial" w:cs="Arial"/>
+        </w:rPr>
         <w:t xml:space="preserve"> </w:t>
       </w:r>
       <w:proofErr w:type="spellStart"/>
       <w:r>
+        <w:rPr>
+          <w:rFonts w:ascii="Arial" w:hAnsi="Arial" w:cs="Arial"/>
+        </w:rPr>
         <w:t>networking</w:t>
       </w:r>
       <w:proofErr w:type="spellEnd"/>
       <w:r>
+        <w:rPr>
+          <w:rFonts w:ascii="Arial" w:hAnsi="Arial" w:cs="Arial"/>
+        </w:rPr>
         <w:t xml:space="preserve"> (SDN)  je technológia, ktorá nám umožňuje riadiť správanie a aj tok dát v sieti pomocou rozhraní. SDN nám tiež poskytujú abstrakciu funkcií nižších sieťových vrstiev. Táto technológia je oveľa dynamickejšia a škálovateľnejšia ako konvenčné dátové siete. Toto SDN dosahujú vďaka oddeleniu systémov, ktoré smerujú premávku do zvoleného cieľa od systémov, ktoré sa priamo starajú o jej prenos.</w:t>
       </w:r>
     </w:p>
     <w:p>
-      <w:r>
+      <w:pPr>
+        <w:rPr>
+          <w:rFonts w:ascii="Arial" w:hAnsi="Arial" w:cs="Arial"/>
+        </w:rPr>
+      </w:pPr>
+      <w:r>
+        <w:rPr>
+          <w:rFonts w:ascii="Arial" w:hAnsi="Arial" w:cs="Arial"/>
+        </w:rPr>
         <w:lastRenderedPageBreak/>
         <w:t>SDN je architektúra navrhnutá s cieľom dosahovať čo najvyššiu dynamiku, finančnú efektivitu a šírku pásma. SDN  oddeľujú riadenie prevádzky, ktoré umožňujú priamo programovateľné ovládanie siete, pričom je toto oddelené od služieb prenosu dát sieťou.</w:t>
       </w:r>
     </w:p>
     <w:p>
-      <w:r>
+      <w:pPr>
+        <w:rPr>
+          <w:rFonts w:ascii="Arial" w:hAnsi="Arial" w:cs="Arial"/>
+        </w:rPr>
+      </w:pPr>
+      <w:r>
+        <w:rPr>
+          <w:rFonts w:ascii="Arial" w:hAnsi="Arial" w:cs="Arial"/>
+        </w:rPr>
         <w:t xml:space="preserve">V týchto sieťach môžeme využívať aj protokol </w:t>
       </w:r>
       <w:proofErr w:type="spellStart"/>
       <w:r>
+        <w:rPr>
+          <w:rFonts w:ascii="Arial" w:hAnsi="Arial" w:cs="Arial"/>
+        </w:rPr>
         <w:t>OpenFlow</w:t>
       </w:r>
       <w:proofErr w:type="spellEnd"/>
       <w:r>
+        <w:rPr>
+          <w:rFonts w:ascii="Arial" w:hAnsi="Arial" w:cs="Arial"/>
+        </w:rPr>
         <w:t xml:space="preserve">, ktorý napomáha ovládaniu sieťovej prevádzky. Pomocou </w:t>
       </w:r>
       <w:proofErr w:type="spellStart"/>
       <w:r>
+        <w:rPr>
+          <w:rFonts w:ascii="Arial" w:hAnsi="Arial" w:cs="Arial"/>
+        </w:rPr>
         <w:t>OpenFlow</w:t>
       </w:r>
       <w:proofErr w:type="spellEnd"/>
       <w:r>
+        <w:rPr>
+          <w:rFonts w:ascii="Arial" w:hAnsi="Arial" w:cs="Arial"/>
+        </w:rPr>
         <w:t xml:space="preserve"> a programovateľnosti riadenia sieťovej prevádzky môžeme dosahovať v efektivite riadenia toku dát oveľa presnejšie a optimálnejšie rozhodnutia. Vďaka už spomenutej abstrakcii riadiacej vrstvy môžeme efektívnejšie rozhodovať o balansovaní záťaže v celej sieti. Toto balansovanie je umožnené aj vďaka architektúre, ktorá je centralizovaná a teda riadiaci prvok - kontrolér vie čo sa v celej sieti deje. Keďže SDN nie sú závislé od žiadnych neslobodných licencií, umožňujú správcom sietí konfigurovať, nastavovať ich automatizáciu vlastnými skriptami a programami slobodne a bez obmedzení. Vďaka otvoreným štandardom si taktiež každý môže svoje siete vylepšovať o vlastné vylepšenia</w:t>
       </w:r>
       <w:r>
+        <w:rPr>
+          <w:rFonts w:ascii="Arial" w:hAnsi="Arial" w:cs="Arial"/>
+        </w:rPr>
         <w:t xml:space="preserve">, </w:t>
       </w:r>
       <w:r>
+        <w:rPr>
+          <w:rFonts w:ascii="Arial" w:hAnsi="Arial" w:cs="Arial"/>
+        </w:rPr>
         <w:t xml:space="preserve"> taktiež </w:t>
       </w:r>
       <w:r>
+        <w:rPr>
+          <w:rFonts w:ascii="Arial" w:hAnsi="Arial" w:cs="Arial"/>
+        </w:rPr>
         <w:t xml:space="preserve"> to umožňuje </w:t>
       </w:r>
       <w:r>
+        <w:rPr>
+          <w:rFonts w:ascii="Arial" w:hAnsi="Arial" w:cs="Arial"/>
+        </w:rPr>
         <w:t xml:space="preserve"> firmám vyrábať softvér, ktorý bude kompatibilný s veľkým počtom zákazníckych systémov - teda majú veľa potenciálnych zákazníkov (tak ako majú aj možnosť prispôsobiť si dodávku pre konkrétneho zákazníka).</w:t>
       </w:r>
     </w:p>
     <w:p>
       <w:pPr>
         <w:pStyle w:val="Nadpis2"/>
-      </w:pPr>
-      <w:r>
+        <w:numPr>
+          <w:ilvl w:val="1"/>
+          <w:numId w:val="3"/>
+        </w:numPr>
+        <w:rPr>
+          <w:rFonts w:ascii="Arial" w:hAnsi="Arial" w:cs="Arial"/>
+        </w:rPr>
+      </w:pPr>
+      <w:r>
+        <w:rPr>
+          <w:rFonts w:ascii="Arial" w:hAnsi="Arial" w:cs="Arial"/>
+        </w:rPr>
         <w:t>Konvergencia</w:t>
       </w:r>
       <w:r>
+        <w:rPr>
+          <w:rFonts w:ascii="Arial" w:hAnsi="Arial" w:cs="Arial"/>
+        </w:rPr>
         <w:t xml:space="preserve"> v konvenčných </w:t>
       </w:r>
       <w:r>
+        <w:rPr>
+          <w:rFonts w:ascii="Arial" w:hAnsi="Arial" w:cs="Arial"/>
+        </w:rPr>
         <w:t>sieťach</w:t>
       </w:r>
     </w:p>
     <w:p>
-      <w:r>
+      <w:pPr>
+        <w:rPr>
+          <w:rFonts w:ascii="Arial" w:hAnsi="Arial" w:cs="Arial"/>
+        </w:rPr>
+      </w:pPr>
+      <w:r>
+        <w:rPr>
+          <w:rFonts w:ascii="Arial" w:hAnsi="Arial" w:cs="Arial"/>
+        </w:rPr>
         <w:t xml:space="preserve">Pri konvergencii v bežných </w:t>
       </w:r>
       <w:r>
+        <w:rPr>
+          <w:rFonts w:ascii="Arial" w:hAnsi="Arial" w:cs="Arial"/>
+        </w:rPr>
         <w:t xml:space="preserve">sieťach získava smerovač všetky informácie o topológií </w:t>
       </w:r>
       <w:r>
+        <w:rPr>
+          <w:rFonts w:ascii="Arial" w:hAnsi="Arial" w:cs="Arial"/>
+        </w:rPr>
         <w:t>siete a následne ich rozpošle ostatným smerovačom, ktoré mu rovnako poskytnú svoje informácie. Podmienkou pri konvergencii je aby tieto údaje reflektovali skutočný stav siete, pričom konvergencia je ukončená až keď sa  smerovače „zhodnú“ na topológií. Proces konvergencie je vyvolaný znova podnetom, ako je napr. výpadok linky resp. hocijaká zmena v sieti.</w:t>
       </w:r>
     </w:p>
     <w:p>
-      <w:r>
+      <w:pPr>
+        <w:rPr>
+          <w:rFonts w:ascii="Arial" w:hAnsi="Arial" w:cs="Arial"/>
+        </w:rPr>
+      </w:pPr>
+      <w:r>
+        <w:rPr>
+          <w:rFonts w:ascii="Arial" w:hAnsi="Arial" w:cs="Arial"/>
+        </w:rPr>
         <w:t xml:space="preserve">Doba konvergencie, je čas, za ktorý sa dostane sieť do stavu konvergencie po zmene v sieti. Tento čas je dôležitým meradlom výkonnosti smerovacieho protokolu. </w:t>
       </w:r>
     </w:p>
     <w:p>
       <w:pPr>
         <w:pStyle w:val="Nadpis2"/>
-      </w:pPr>
-      <w:r>
+        <w:numPr>
+          <w:ilvl w:val="1"/>
+          <w:numId w:val="3"/>
+        </w:numPr>
+        <w:rPr>
+          <w:rFonts w:ascii="Arial" w:hAnsi="Arial" w:cs="Arial"/>
+        </w:rPr>
+      </w:pPr>
+      <w:r>
+        <w:rPr>
+          <w:rFonts w:ascii="Arial" w:hAnsi="Arial" w:cs="Arial"/>
+        </w:rPr>
         <w:t>Konvergencia v</w:t>
       </w:r>
       <w:r>
+        <w:rPr>
+          <w:rFonts w:ascii="Arial" w:hAnsi="Arial" w:cs="Arial"/>
+        </w:rPr>
         <w:t> </w:t>
       </w:r>
       <w:r>
+        <w:rPr>
+          <w:rFonts w:ascii="Arial" w:hAnsi="Arial" w:cs="Arial"/>
+        </w:rPr>
         <w:t>SDN</w:t>
       </w:r>
       <w:r>
+        <w:rPr>
+          <w:rFonts w:ascii="Arial" w:hAnsi="Arial" w:cs="Arial"/>
+        </w:rPr>
         <w:t xml:space="preserve"> sieťach</w:t>
       </w:r>
     </w:p>
     <w:p>
-      <w:r>
-        <w:t>Konvergencia</w:t>
-      </w:r>
-      <w:r>
-        <w:t xml:space="preserve"> v SDN funguje na základe preposielania </w:t>
+      <w:pPr>
+        <w:rPr>
+          <w:rFonts w:ascii="Arial" w:hAnsi="Arial" w:cs="Arial"/>
+        </w:rPr>
+      </w:pPr>
+      <w:r>
+        <w:rPr>
+          <w:rFonts w:ascii="Arial" w:hAnsi="Arial" w:cs="Arial"/>
+        </w:rPr>
+        <w:t xml:space="preserve">Konvergencia v SDN funguje na základe preposielania </w:t>
       </w:r>
       <w:proofErr w:type="spellStart"/>
       <w:r>
+        <w:rPr>
+          <w:rFonts w:ascii="Arial" w:hAnsi="Arial" w:cs="Arial"/>
+        </w:rPr>
         <w:t>OpenFlow</w:t>
       </w:r>
       <w:proofErr w:type="spellEnd"/>
       <w:r>
-        <w:t xml:space="preserve"> a prevádzkových informácií do centralizovaného riadiaceho prvku. Tento prvok na z</w:t>
-      </w:r>
-      <w:r>
-        <w:t>á</w:t>
-      </w:r>
-      <w:r>
-        <w:t xml:space="preserve">klade získavaných informácií rozhoduje ako bude prebiehať smerovanie a prepínanie v sieti a tieto informácie následne zasiela do prvkov, ktoré už priamo riadia tok dát v sieti. </w:t>
-      </w:r>
-    </w:p>
-    <w:p>
-      <w:r>
-        <w:t>Rozhodovanie o tom ako presne bude prebiehať tok dát môžeme nast</w:t>
-      </w:r>
-      <w:r>
-        <w:t>a</w:t>
-      </w:r>
-      <w:r>
-        <w:t>vovať pomocou programov napísaných administrátorom. Toto nám umo</w:t>
-      </w:r>
-      <w:r>
-        <w:t>ž</w:t>
-      </w:r>
-      <w:r>
-        <w:t>ňuje komplexn</w:t>
-      </w:r>
-      <w:r>
-        <w:t>ý</w:t>
-      </w:r>
-      <w:r>
-        <w:t xml:space="preserve"> a rýchle rea</w:t>
-      </w:r>
-      <w:r>
-        <w:t>k</w:t>
-      </w:r>
-      <w:r>
-        <w:t>cie na zmeny topológie.</w:t>
-      </w:r>
-      <w:bookmarkStart w:id="0" w:name="_GoBack"/>
-      <w:bookmarkEnd w:id="0"/>
+        <w:rPr>
+          <w:rFonts w:ascii="Arial" w:hAnsi="Arial" w:cs="Arial"/>
+        </w:rPr>
+        <w:t xml:space="preserve"> a prevádzkových informácií do centralizovaného riadiaceho prvku. Tento prvok na základe získavaných informácií rozhoduje ako bude prebiehať smerovanie a prepínanie v sieti a tieto informácie následne zasiela do prvkov, ktoré už priamo riadia tok dát v sieti. </w:t>
+      </w:r>
+    </w:p>
+    <w:p>
+      <w:pPr>
+        <w:rPr>
+          <w:rFonts w:ascii="Arial" w:hAnsi="Arial" w:cs="Arial"/>
+        </w:rPr>
+      </w:pPr>
+      <w:r>
+        <w:rPr>
+          <w:rFonts w:ascii="Arial" w:hAnsi="Arial" w:cs="Arial"/>
+        </w:rPr>
+        <w:t>Rozhodovanie o tom ako presne bude prebiehať tok dát môžeme nastavovať pomocou programov napísaných administrátorom. Toto nám umožňuje komplexný a rýchle reakcie na zmeny topológie.</w:t>
+      </w:r>
     </w:p>
     <w:p>
       <w:pPr>
         <w:pStyle w:val="Nadpis1"/>
-      </w:pPr>
-      <w:r>
+        <w:numPr>
+          <w:ilvl w:val="0"/>
+          <w:numId w:val="3"/>
+        </w:numPr>
+        <w:rPr>
+          <w:rFonts w:ascii="Arial" w:hAnsi="Arial" w:cs="Arial"/>
+        </w:rPr>
+      </w:pPr>
+      <w:r>
+        <w:rPr>
+          <w:rFonts w:ascii="Arial" w:hAnsi="Arial" w:cs="Arial"/>
+        </w:rPr>
         <w:t xml:space="preserve">Návrh </w:t>
       </w:r>
     </w:p>
     <w:p>
-      <w:r>
+      <w:pPr>
+        <w:rPr>
+          <w:rFonts w:ascii="Arial" w:hAnsi="Arial" w:cs="Arial"/>
+        </w:rPr>
+      </w:pPr>
+      <w:r>
+        <w:rPr>
+          <w:rFonts w:ascii="Arial" w:hAnsi="Arial" w:cs="Arial"/>
+        </w:rPr>
         <w:t>V rámci zadania by sme radi, na nami navrhnutých topológiách porovnali čas potrebný na konvergenciu SDN a konvenčnej siete.</w:t>
       </w:r>
     </w:p>
     <w:p>
       <w:pPr>
         <w:pStyle w:val="Nadpis2"/>
-      </w:pPr>
-      <w:r>
+        <w:numPr>
+          <w:ilvl w:val="1"/>
+          <w:numId w:val="3"/>
+        </w:numPr>
+        <w:rPr>
+          <w:rFonts w:ascii="Arial" w:hAnsi="Arial" w:cs="Arial"/>
+        </w:rPr>
+      </w:pPr>
+      <w:r>
+        <w:rPr>
+          <w:rFonts w:ascii="Arial" w:hAnsi="Arial" w:cs="Arial"/>
+        </w:rPr>
         <w:t>Postup riešenia:</w:t>
       </w:r>
     </w:p>
@@ -641,36 +1065,66 @@
           <w:ilvl w:val="0"/>
           <w:numId w:val="2"/>
         </w:numPr>
-      </w:pPr>
-      <w:r>
+        <w:rPr>
+          <w:rFonts w:ascii="Arial" w:hAnsi="Arial" w:cs="Arial"/>
+        </w:rPr>
+      </w:pPr>
+      <w:r>
+        <w:rPr>
+          <w:rFonts w:ascii="Arial" w:hAnsi="Arial" w:cs="Arial"/>
+        </w:rPr>
         <w:t>Zostavenie a spustenie topológie s</w:t>
       </w:r>
       <w:r>
+        <w:rPr>
+          <w:rFonts w:ascii="Arial" w:hAnsi="Arial" w:cs="Arial"/>
+        </w:rPr>
         <w:t> 8/16/32</w:t>
       </w:r>
       <w:r>
+        <w:rPr>
+          <w:rFonts w:ascii="Arial" w:hAnsi="Arial" w:cs="Arial"/>
+        </w:rPr>
         <w:t xml:space="preserve"> </w:t>
       </w:r>
       <w:proofErr w:type="spellStart"/>
       <w:r>
+        <w:rPr>
+          <w:rFonts w:ascii="Arial" w:hAnsi="Arial" w:cs="Arial"/>
+        </w:rPr>
         <w:t>switchmi</w:t>
       </w:r>
       <w:proofErr w:type="spellEnd"/>
       <w:r>
+        <w:rPr>
+          <w:rFonts w:ascii="Arial" w:hAnsi="Arial" w:cs="Arial"/>
+        </w:rPr>
         <w:t xml:space="preserve"> a 2 </w:t>
       </w:r>
       <w:proofErr w:type="spellStart"/>
       <w:r>
+        <w:rPr>
+          <w:rFonts w:ascii="Arial" w:hAnsi="Arial" w:cs="Arial"/>
+        </w:rPr>
         <w:t>hostami</w:t>
       </w:r>
       <w:proofErr w:type="spellEnd"/>
       <w:r>
+        <w:rPr>
+          <w:rFonts w:ascii="Arial" w:hAnsi="Arial" w:cs="Arial"/>
+        </w:rPr>
         <w:t xml:space="preserve"> </w:t>
       </w:r>
       <w:r>
+        <w:rPr>
+          <w:rFonts w:ascii="Arial" w:hAnsi="Arial" w:cs="Arial"/>
+        </w:rPr>
         <w:t xml:space="preserve">v SDN sieti a v </w:t>
       </w:r>
       <w:r>
+        <w:rPr>
+          <w:rFonts w:ascii="Arial" w:hAnsi="Arial" w:cs="Arial"/>
+        </w:rPr>
         <w:t xml:space="preserve"> </w:t>
       </w:r>
     </w:p>
@@ -681,11 +1135,20 @@
           <w:ilvl w:val="0"/>
           <w:numId w:val="2"/>
         </w:numPr>
-      </w:pPr>
-      <w:r>
+        <w:rPr>
+          <w:rFonts w:ascii="Arial" w:hAnsi="Arial" w:cs="Arial"/>
+        </w:rPr>
+      </w:pPr>
+      <w:r>
+        <w:rPr>
+          <w:rFonts w:ascii="Arial" w:hAnsi="Arial" w:cs="Arial"/>
+        </w:rPr>
         <w:t>Opakované m</w:t>
       </w:r>
       <w:r>
+        <w:rPr>
+          <w:rFonts w:ascii="Arial" w:hAnsi="Arial" w:cs="Arial"/>
+        </w:rPr>
         <w:t>eranie času potrebného na konvergenciu v SDN sieti a v klasickej sieti so zvoleným protokolom</w:t>
       </w:r>
     </w:p>
@@ -696,16 +1159,32 @@
           <w:ilvl w:val="0"/>
           <w:numId w:val="2"/>
         </w:numPr>
-      </w:pPr>
-      <w:r>
+        <w:rPr>
+          <w:rFonts w:ascii="Arial" w:hAnsi="Arial" w:cs="Arial"/>
+        </w:rPr>
+      </w:pPr>
+      <w:r>
+        <w:rPr>
+          <w:rFonts w:ascii="Arial" w:hAnsi="Arial" w:cs="Arial"/>
+        </w:rPr>
         <w:t>Porovnávanie získaných údajov</w:t>
       </w:r>
     </w:p>
     <w:p>
       <w:pPr>
         <w:pStyle w:val="Nadpis2"/>
-      </w:pPr>
-      <w:r>
+        <w:numPr>
+          <w:ilvl w:val="1"/>
+          <w:numId w:val="3"/>
+        </w:numPr>
+        <w:rPr>
+          <w:rFonts w:ascii="Arial" w:hAnsi="Arial" w:cs="Arial"/>
+        </w:rPr>
+      </w:pPr>
+      <w:r>
+        <w:rPr>
+          <w:rFonts w:ascii="Arial" w:hAnsi="Arial" w:cs="Arial"/>
+        </w:rPr>
         <w:t>Nástroje:</w:t>
       </w:r>
     </w:p>
@@ -716,12 +1195,21 @@
           <w:ilvl w:val="0"/>
           <w:numId w:val="2"/>
         </w:numPr>
-      </w:pPr>
-      <w:r>
+        <w:rPr>
+          <w:rFonts w:ascii="Arial" w:hAnsi="Arial" w:cs="Arial"/>
+        </w:rPr>
+      </w:pPr>
+      <w:r>
+        <w:rPr>
+          <w:rFonts w:ascii="Arial" w:hAnsi="Arial" w:cs="Arial"/>
+        </w:rPr>
         <w:t xml:space="preserve">Emulátor softvérových sietí: </w:t>
       </w:r>
       <w:proofErr w:type="spellStart"/>
       <w:r>
+        <w:rPr>
+          <w:rFonts w:ascii="Arial" w:hAnsi="Arial" w:cs="Arial"/>
+        </w:rPr>
         <w:t>Mininet</w:t>
       </w:r>
       <w:proofErr w:type="spellEnd"/>
@@ -733,18 +1221,33 @@
           <w:ilvl w:val="0"/>
           <w:numId w:val="2"/>
         </w:numPr>
-      </w:pPr>
-      <w:r>
+        <w:rPr>
+          <w:rFonts w:ascii="Arial" w:hAnsi="Arial" w:cs="Arial"/>
+        </w:rPr>
+      </w:pPr>
+      <w:r>
+        <w:rPr>
+          <w:rFonts w:ascii="Arial" w:hAnsi="Arial" w:cs="Arial"/>
+        </w:rPr>
         <w:t xml:space="preserve">SDN </w:t>
       </w:r>
       <w:r>
+        <w:rPr>
+          <w:rFonts w:ascii="Arial" w:hAnsi="Arial" w:cs="Arial"/>
+        </w:rPr>
         <w:t>kontrolór</w:t>
       </w:r>
       <w:r>
+        <w:rPr>
+          <w:rFonts w:ascii="Arial" w:hAnsi="Arial" w:cs="Arial"/>
+        </w:rPr>
         <w:t xml:space="preserve">: </w:t>
       </w:r>
       <w:proofErr w:type="spellStart"/>
       <w:r>
+        <w:rPr>
+          <w:rFonts w:ascii="Arial" w:hAnsi="Arial" w:cs="Arial"/>
+        </w:rPr>
         <w:t>Floodlight</w:t>
       </w:r>
       <w:proofErr w:type="spellEnd"/>
@@ -756,36 +1259,278 @@
           <w:ilvl w:val="0"/>
           <w:numId w:val="2"/>
         </w:numPr>
-      </w:pPr>
-      <w:r>
+        <w:rPr>
+          <w:rFonts w:ascii="Arial" w:hAnsi="Arial" w:cs="Arial"/>
+        </w:rPr>
+      </w:pPr>
+      <w:r>
+        <w:rPr>
+          <w:rFonts w:ascii="Arial" w:hAnsi="Arial" w:cs="Arial"/>
+        </w:rPr>
         <w:t xml:space="preserve">Simulačné prostredie pre konvenčné </w:t>
       </w:r>
       <w:r>
+        <w:rPr>
+          <w:rFonts w:ascii="Arial" w:hAnsi="Arial" w:cs="Arial"/>
+        </w:rPr>
         <w:t>siete</w:t>
       </w:r>
       <w:r>
+        <w:rPr>
+          <w:rFonts w:ascii="Arial" w:hAnsi="Arial" w:cs="Arial"/>
+        </w:rPr>
         <w:t xml:space="preserve">: </w:t>
       </w:r>
       <w:proofErr w:type="spellStart"/>
       <w:r>
+        <w:rPr>
+          <w:rFonts w:ascii="Arial" w:hAnsi="Arial" w:cs="Arial"/>
+        </w:rPr>
         <w:t>PacketTracer</w:t>
       </w:r>
       <w:proofErr w:type="spellEnd"/>
       <w:r>
+        <w:rPr>
+          <w:rFonts w:ascii="Arial" w:hAnsi="Arial" w:cs="Arial"/>
+        </w:rPr>
         <w:t>/GNS3</w:t>
       </w:r>
     </w:p>
     <w:p>
       <w:pPr>
         <w:pStyle w:val="Nadpis2"/>
-      </w:pPr>
-      <w:r>
+        <w:numPr>
+          <w:ilvl w:val="1"/>
+          <w:numId w:val="3"/>
+        </w:numPr>
+        <w:rPr>
+          <w:rFonts w:ascii="Arial" w:hAnsi="Arial" w:cs="Arial"/>
+        </w:rPr>
+      </w:pPr>
+      <w:r>
+        <w:rPr>
+          <w:rFonts w:ascii="Arial" w:hAnsi="Arial" w:cs="Arial"/>
+        </w:rPr>
         <w:lastRenderedPageBreak/>
         <w:t>Topológia</w:t>
       </w:r>
     </w:p>
+    <w:p>
+      <w:r>
+        <w:rPr>
+          <w:rFonts w:ascii="Arial" w:hAnsi="Arial" w:cs="Arial"/>
+          <w:noProof/>
+        </w:rPr>
+        <w:drawing>
+          <wp:anchor distT="0" distB="0" distL="114300" distR="114300" simplePos="0" relativeHeight="251658240" behindDoc="0" locked="0" layoutInCell="1" allowOverlap="1">
+            <wp:simplePos x="0" y="0"/>
+            <wp:positionH relativeFrom="margin">
+              <wp:align>center</wp:align>
+            </wp:positionH>
+            <wp:positionV relativeFrom="paragraph">
+              <wp:posOffset>184785</wp:posOffset>
+            </wp:positionV>
+            <wp:extent cx="5465445" cy="2194560"/>
+            <wp:effectExtent l="0" t="0" r="1905" b="0"/>
+            <wp:wrapTopAndBottom/>
+            <wp:docPr id="1" name="Obrázok 1"/>
+            <wp:cNvGraphicFramePr>
+              <a:graphicFrameLocks xmlns:a="http://schemas.openxmlformats.org/drawingml/2006/main" noChangeAspect="1"/>
+            </wp:cNvGraphicFramePr>
+            <a:graphic xmlns:a="http://schemas.openxmlformats.org/drawingml/2006/main">
+              <a:graphicData uri="http://schemas.openxmlformats.org/drawingml/2006/picture">
+                <pic:pic xmlns:pic="http://schemas.openxmlformats.org/drawingml/2006/picture">
+                  <pic:nvPicPr>
+                    <pic:cNvPr id="1" name="topo_1.png"/>
+                    <pic:cNvPicPr/>
+                  </pic:nvPicPr>
+                  <pic:blipFill>
+                    <a:blip r:embed="rId7">
+                      <a:extLst>
+                        <a:ext uri="{28A0092B-C50C-407E-A947-70E740481C1C}">
+                          <a14:useLocalDpi xmlns:a14="http://schemas.microsoft.com/office/drawing/2010/main" val="0"/>
+                        </a:ext>
+                      </a:extLst>
+                    </a:blip>
+                    <a:stretch>
+                      <a:fillRect/>
+                    </a:stretch>
+                  </pic:blipFill>
+                  <pic:spPr>
+                    <a:xfrm>
+                      <a:off x="0" y="0"/>
+                      <a:ext cx="5465445" cy="2194560"/>
+                    </a:xfrm>
+                    <a:prstGeom prst="rect">
+                      <a:avLst/>
+                    </a:prstGeom>
+                  </pic:spPr>
+                </pic:pic>
+              </a:graphicData>
+            </a:graphic>
+            <wp14:sizeRelH relativeFrom="margin">
+              <wp14:pctWidth>0</wp14:pctWidth>
+            </wp14:sizeRelH>
+            <wp14:sizeRelV relativeFrom="margin">
+              <wp14:pctHeight>0</wp14:pctHeight>
+            </wp14:sizeRelV>
+          </wp:anchor>
+        </w:drawing>
+      </w:r>
+      <w:r>
+        <w:t>Dobu potrebnú na konvergenciu by sme radi testovali na nasledovných 3 topológiách:</w:t>
+      </w:r>
+    </w:p>
+    <w:p>
+      <w:pPr>
+        <w:jc w:val="center"/>
+      </w:pPr>
+      <w:r>
+        <w:rPr>
+          <w:rFonts w:ascii="Arial" w:hAnsi="Arial" w:cs="Arial"/>
+          <w:noProof/>
+        </w:rPr>
+        <w:drawing>
+          <wp:anchor distT="0" distB="0" distL="114300" distR="114300" simplePos="0" relativeHeight="251659264" behindDoc="0" locked="0" layoutInCell="1" allowOverlap="1">
+            <wp:simplePos x="0" y="0"/>
+            <wp:positionH relativeFrom="margin">
+              <wp:align>center</wp:align>
+            </wp:positionH>
+            <wp:positionV relativeFrom="paragraph">
+              <wp:posOffset>2296160</wp:posOffset>
+            </wp:positionV>
+            <wp:extent cx="5486400" cy="2760980"/>
+            <wp:effectExtent l="0" t="0" r="0" b="1270"/>
+            <wp:wrapTopAndBottom/>
+            <wp:docPr id="2" name="Obrázok 2"/>
+            <wp:cNvGraphicFramePr>
+              <a:graphicFrameLocks xmlns:a="http://schemas.openxmlformats.org/drawingml/2006/main" noChangeAspect="1"/>
+            </wp:cNvGraphicFramePr>
+            <a:graphic xmlns:a="http://schemas.openxmlformats.org/drawingml/2006/main">
+              <a:graphicData uri="http://schemas.openxmlformats.org/drawingml/2006/picture">
+                <pic:pic xmlns:pic="http://schemas.openxmlformats.org/drawingml/2006/picture">
+                  <pic:nvPicPr>
+                    <pic:cNvPr id="2" name="topo_2.png"/>
+                    <pic:cNvPicPr/>
+                  </pic:nvPicPr>
+                  <pic:blipFill>
+                    <a:blip r:embed="rId8">
+                      <a:extLst>
+                        <a:ext uri="{28A0092B-C50C-407E-A947-70E740481C1C}">
+                          <a14:useLocalDpi xmlns:a14="http://schemas.microsoft.com/office/drawing/2010/main" val="0"/>
+                        </a:ext>
+                      </a:extLst>
+                    </a:blip>
+                    <a:stretch>
+                      <a:fillRect/>
+                    </a:stretch>
+                  </pic:blipFill>
+                  <pic:spPr>
+                    <a:xfrm>
+                      <a:off x="0" y="0"/>
+                      <a:ext cx="5486400" cy="2760980"/>
+                    </a:xfrm>
+                    <a:prstGeom prst="rect">
+                      <a:avLst/>
+                    </a:prstGeom>
+                  </pic:spPr>
+                </pic:pic>
+              </a:graphicData>
+            </a:graphic>
+            <wp14:sizeRelH relativeFrom="margin">
+              <wp14:pctWidth>0</wp14:pctWidth>
+            </wp14:sizeRelH>
+            <wp14:sizeRelV relativeFrom="margin">
+              <wp14:pctHeight>0</wp14:pctHeight>
+            </wp14:sizeRelV>
+          </wp:anchor>
+        </w:drawing>
+      </w:r>
+      <w:r>
+        <w:t>Topológia č.1</w:t>
+      </w:r>
+    </w:p>
+    <w:p>
+      <w:pPr>
+        <w:jc w:val="center"/>
+      </w:pPr>
+      <w:r>
+        <w:rPr>
+          <w:rFonts w:ascii="Arial" w:hAnsi="Arial" w:cs="Arial"/>
+          <w:noProof/>
+        </w:rPr>
+        <w:drawing>
+          <wp:anchor distT="0" distB="0" distL="114300" distR="114300" simplePos="0" relativeHeight="251660288" behindDoc="0" locked="0" layoutInCell="1" allowOverlap="1">
+            <wp:simplePos x="0" y="0"/>
+            <wp:positionH relativeFrom="margin">
+              <wp:align>center</wp:align>
+            </wp:positionH>
+            <wp:positionV relativeFrom="paragraph">
+              <wp:posOffset>2983865</wp:posOffset>
+            </wp:positionV>
+            <wp:extent cx="5389245" cy="2832100"/>
+            <wp:effectExtent l="0" t="0" r="1905" b="6350"/>
+            <wp:wrapTopAndBottom/>
+            <wp:docPr id="3" name="Obrázok 3"/>
+            <wp:cNvGraphicFramePr>
+              <a:graphicFrameLocks xmlns:a="http://schemas.openxmlformats.org/drawingml/2006/main" noChangeAspect="1"/>
+            </wp:cNvGraphicFramePr>
+            <a:graphic xmlns:a="http://schemas.openxmlformats.org/drawingml/2006/main">
+              <a:graphicData uri="http://schemas.openxmlformats.org/drawingml/2006/picture">
+                <pic:pic xmlns:pic="http://schemas.openxmlformats.org/drawingml/2006/picture">
+                  <pic:nvPicPr>
+                    <pic:cNvPr id="3" name="topo_3.png"/>
+                    <pic:cNvPicPr/>
+                  </pic:nvPicPr>
+                  <pic:blipFill>
+                    <a:blip r:embed="rId9">
+                      <a:extLst>
+                        <a:ext uri="{28A0092B-C50C-407E-A947-70E740481C1C}">
+                          <a14:useLocalDpi xmlns:a14="http://schemas.microsoft.com/office/drawing/2010/main" val="0"/>
+                        </a:ext>
+                      </a:extLst>
+                    </a:blip>
+                    <a:stretch>
+                      <a:fillRect/>
+                    </a:stretch>
+                  </pic:blipFill>
+                  <pic:spPr>
+                    <a:xfrm>
+                      <a:off x="0" y="0"/>
+                      <a:ext cx="5389245" cy="2832100"/>
+                    </a:xfrm>
+                    <a:prstGeom prst="rect">
+                      <a:avLst/>
+                    </a:prstGeom>
+                  </pic:spPr>
+                </pic:pic>
+              </a:graphicData>
+            </a:graphic>
+            <wp14:sizeRelH relativeFrom="margin">
+              <wp14:pctWidth>0</wp14:pctWidth>
+            </wp14:sizeRelH>
+            <wp14:sizeRelV relativeFrom="margin">
+              <wp14:pctHeight>0</wp14:pctHeight>
+            </wp14:sizeRelV>
+          </wp:anchor>
+        </w:drawing>
+      </w:r>
+      <w:r>
+        <w:t>Topológia č.2</w:t>
+      </w:r>
+    </w:p>
+    <w:p>
+      <w:pPr>
+        <w:jc w:val="center"/>
+      </w:pPr>
+      <w:r>
+        <w:t>Topológia č.3</w:t>
+      </w:r>
+      <w:bookmarkStart w:id="0" w:name="_GoBack"/>
+      <w:bookmarkEnd w:id="0"/>
+    </w:p>
     <w:sectPr>
-      <w:headerReference w:type="default" r:id="rId7"/>
+      <w:headerReference w:type="default" r:id="rId10"/>
       <w:pgSz w:w="11906" w:h="16838"/>
       <w:pgMar w:top="1417" w:right="1417" w:bottom="1417" w:left="1417" w:header="708" w:footer="708" w:gutter="0"/>
       <w:cols w:space="708"/>
@@ -885,6 +1630,178 @@
 <file path=word/numbering.xml><?xml version="1.0" encoding="utf-8"?>
 <w:numbering xmlns:wpc="http://schemas.microsoft.com/office/word/2010/wordprocessingCanvas" xmlns:cx="http://schemas.microsoft.com/office/drawing/2014/chartex" xmlns:cx1="http://schemas.microsoft.com/office/drawing/2015/9/8/chartex" xmlns:cx2="http://schemas.microsoft.com/office/drawing/2015/10/21/chartex" xmlns:cx3="http://schemas.microsoft.com/office/drawing/2016/5/9/chartex" xmlns:cx4="http://schemas.microsoft.com/office/drawing/2016/5/10/chartex" xmlns:cx5="http://schemas.microsoft.com/office/drawing/2016/5/11/chartex" xmlns:cx6="http://schemas.microsoft.com/office/drawing/2016/5/12/chartex" xmlns:cx7="http://schemas.microsoft.com/office/drawing/2016/5/13/chartex" xmlns:cx8="http://schemas.microsoft.com/office/drawing/2016/5/14/chartex" xmlns:mc="http://schemas.openxmlformats.org/markup-compatibility/2006" xmlns:aink="http://schemas.microsoft.com/office/drawing/2016/ink" xmlns:am3d="http://schemas.microsoft.com/office/drawing/2017/model3d" xmlns:o="urn:schemas-microsoft-com:office:office" xmlns:r="http://schemas.openxmlformats.org/officeDocument/2006/relationships" xmlns:m="http://schemas.openxmlformats.org/officeDocument/2006/math" xmlns:v="urn:schemas-microsoft-com:vml" xmlns:wp14="http://schemas.microsoft.com/office/word/2010/wordprocessingDrawing" xmlns:wp="http://schemas.openxmlformats.org/drawingml/2006/wordprocessingDrawing" xmlns:w10="urn:schemas-microsoft-com:office:word" xmlns:w="http://schemas.openxmlformats.org/wordprocessingml/2006/main" xmlns:w14="http://schemas.microsoft.com/office/word/2010/wordml" xmlns:w15="http://schemas.microsoft.com/office/word/2012/wordml" xmlns:w16cid="http://schemas.microsoft.com/office/word/2016/wordml/cid" xmlns:w16se="http://schemas.microsoft.com/office/word/2015/wordml/symex" xmlns:wpg="http://schemas.microsoft.com/office/word/2010/wordprocessingGroup" xmlns:wpi="http://schemas.microsoft.com/office/word/2010/wordprocessingInk" xmlns:wne="http://schemas.microsoft.com/office/word/2006/wordml" xmlns:wps="http://schemas.microsoft.com/office/word/2010/wordprocessingShape" mc:Ignorable="w14 w15 w16se w16cid wp14">
   <w:abstractNum w:abstractNumId="0" w15:restartNumberingAfterBreak="0">
+    <w:nsid w:val="0689678F"/>
+    <w:multiLevelType w:val="multilevel"/>
+    <w:tmpl w:val="041B001F"/>
+    <w:lvl w:ilvl="0">
+      <w:start w:val="1"/>
+      <w:numFmt w:val="decimal"/>
+      <w:lvlText w:val="%1."/>
+      <w:lvlJc w:val="left"/>
+      <w:pPr>
+        <w:ind w:left="360" w:hanging="360"/>
+      </w:pPr>
+    </w:lvl>
+    <w:lvl w:ilvl="1">
+      <w:start w:val="1"/>
+      <w:numFmt w:val="decimal"/>
+      <w:lvlText w:val="%1.%2."/>
+      <w:lvlJc w:val="left"/>
+      <w:pPr>
+        <w:ind w:left="792" w:hanging="432"/>
+      </w:pPr>
+    </w:lvl>
+    <w:lvl w:ilvl="2">
+      <w:start w:val="1"/>
+      <w:numFmt w:val="decimal"/>
+      <w:lvlText w:val="%1.%2.%3."/>
+      <w:lvlJc w:val="left"/>
+      <w:pPr>
+        <w:ind w:left="1224" w:hanging="504"/>
+      </w:pPr>
+    </w:lvl>
+    <w:lvl w:ilvl="3">
+      <w:start w:val="1"/>
+      <w:numFmt w:val="decimal"/>
+      <w:lvlText w:val="%1.%2.%3.%4."/>
+      <w:lvlJc w:val="left"/>
+      <w:pPr>
+        <w:ind w:left="1728" w:hanging="648"/>
+      </w:pPr>
+    </w:lvl>
+    <w:lvl w:ilvl="4">
+      <w:start w:val="1"/>
+      <w:numFmt w:val="decimal"/>
+      <w:lvlText w:val="%1.%2.%3.%4.%5."/>
+      <w:lvlJc w:val="left"/>
+      <w:pPr>
+        <w:ind w:left="2232" w:hanging="792"/>
+      </w:pPr>
+    </w:lvl>
+    <w:lvl w:ilvl="5">
+      <w:start w:val="1"/>
+      <w:numFmt w:val="decimal"/>
+      <w:lvlText w:val="%1.%2.%3.%4.%5.%6."/>
+      <w:lvlJc w:val="left"/>
+      <w:pPr>
+        <w:ind w:left="2736" w:hanging="936"/>
+      </w:pPr>
+    </w:lvl>
+    <w:lvl w:ilvl="6">
+      <w:start w:val="1"/>
+      <w:numFmt w:val="decimal"/>
+      <w:lvlText w:val="%1.%2.%3.%4.%5.%6.%7."/>
+      <w:lvlJc w:val="left"/>
+      <w:pPr>
+        <w:ind w:left="3240" w:hanging="1080"/>
+      </w:pPr>
+    </w:lvl>
+    <w:lvl w:ilvl="7">
+      <w:start w:val="1"/>
+      <w:numFmt w:val="decimal"/>
+      <w:lvlText w:val="%1.%2.%3.%4.%5.%6.%7.%8."/>
+      <w:lvlJc w:val="left"/>
+      <w:pPr>
+        <w:ind w:left="3744" w:hanging="1224"/>
+      </w:pPr>
+    </w:lvl>
+    <w:lvl w:ilvl="8">
+      <w:start w:val="1"/>
+      <w:numFmt w:val="decimal"/>
+      <w:lvlText w:val="%1.%2.%3.%4.%5.%6.%7.%8.%9."/>
+      <w:lvlJc w:val="left"/>
+      <w:pPr>
+        <w:ind w:left="4320" w:hanging="1440"/>
+      </w:pPr>
+    </w:lvl>
+  </w:abstractNum>
+  <w:abstractNum w:abstractNumId="1" w15:restartNumberingAfterBreak="0">
+    <w:nsid w:val="35B8028C"/>
+    <w:multiLevelType w:val="multilevel"/>
+    <w:tmpl w:val="041B001F"/>
+    <w:lvl w:ilvl="0">
+      <w:start w:val="1"/>
+      <w:numFmt w:val="decimal"/>
+      <w:lvlText w:val="%1."/>
+      <w:lvlJc w:val="left"/>
+      <w:pPr>
+        <w:ind w:left="360" w:hanging="360"/>
+      </w:pPr>
+    </w:lvl>
+    <w:lvl w:ilvl="1">
+      <w:start w:val="1"/>
+      <w:numFmt w:val="decimal"/>
+      <w:lvlText w:val="%1.%2."/>
+      <w:lvlJc w:val="left"/>
+      <w:pPr>
+        <w:ind w:left="792" w:hanging="432"/>
+      </w:pPr>
+    </w:lvl>
+    <w:lvl w:ilvl="2">
+      <w:start w:val="1"/>
+      <w:numFmt w:val="decimal"/>
+      <w:lvlText w:val="%1.%2.%3."/>
+      <w:lvlJc w:val="left"/>
+      <w:pPr>
+        <w:ind w:left="1224" w:hanging="504"/>
+      </w:pPr>
+    </w:lvl>
+    <w:lvl w:ilvl="3">
+      <w:start w:val="1"/>
+      <w:numFmt w:val="decimal"/>
+      <w:lvlText w:val="%1.%2.%3.%4."/>
+      <w:lvlJc w:val="left"/>
+      <w:pPr>
+        <w:ind w:left="1728" w:hanging="648"/>
+      </w:pPr>
+    </w:lvl>
+    <w:lvl w:ilvl="4">
+      <w:start w:val="1"/>
+      <w:numFmt w:val="decimal"/>
+      <w:lvlText w:val="%1.%2.%3.%4.%5."/>
+      <w:lvlJc w:val="left"/>
+      <w:pPr>
+        <w:ind w:left="2232" w:hanging="792"/>
+      </w:pPr>
+    </w:lvl>
+    <w:lvl w:ilvl="5">
+      <w:start w:val="1"/>
+      <w:numFmt w:val="decimal"/>
+      <w:lvlText w:val="%1.%2.%3.%4.%5.%6."/>
+      <w:lvlJc w:val="left"/>
+      <w:pPr>
+        <w:ind w:left="2736" w:hanging="936"/>
+      </w:pPr>
+    </w:lvl>
+    <w:lvl w:ilvl="6">
+      <w:start w:val="1"/>
+      <w:numFmt w:val="decimal"/>
+      <w:lvlText w:val="%1.%2.%3.%4.%5.%6.%7."/>
+      <w:lvlJc w:val="left"/>
+      <w:pPr>
+        <w:ind w:left="3240" w:hanging="1080"/>
+      </w:pPr>
+    </w:lvl>
+    <w:lvl w:ilvl="7">
+      <w:start w:val="1"/>
+      <w:numFmt w:val="decimal"/>
+      <w:lvlText w:val="%1.%2.%3.%4.%5.%6.%7.%8."/>
+      <w:lvlJc w:val="left"/>
+      <w:pPr>
+        <w:ind w:left="3744" w:hanging="1224"/>
+      </w:pPr>
+    </w:lvl>
+    <w:lvl w:ilvl="8">
+      <w:start w:val="1"/>
+      <w:numFmt w:val="decimal"/>
+      <w:lvlText w:val="%1.%2.%3.%4.%5.%6.%7.%8.%9."/>
+      <w:lvlJc w:val="left"/>
+      <w:pPr>
+        <w:ind w:left="4320" w:hanging="1440"/>
+      </w:pPr>
+    </w:lvl>
+  </w:abstractNum>
+  <w:abstractNum w:abstractNumId="2" w15:restartNumberingAfterBreak="0">
     <w:nsid w:val="38637B57"/>
     <w:multiLevelType w:val="hybridMultilevel"/>
     <w:tmpl w:val="FC6E8E7E"/>
@@ -996,7 +1913,7 @@
       </w:rPr>
     </w:lvl>
   </w:abstractNum>
-  <w:abstractNum w:abstractNumId="1" w15:restartNumberingAfterBreak="0">
+  <w:abstractNum w:abstractNumId="3" w15:restartNumberingAfterBreak="0">
     <w:nsid w:val="4240600B"/>
     <w:multiLevelType w:val="hybridMultilevel"/>
     <w:tmpl w:val="E43420D4"/>
@@ -1108,11 +2025,640 @@
       </w:rPr>
     </w:lvl>
   </w:abstractNum>
+  <w:abstractNum w:abstractNumId="4" w15:restartNumberingAfterBreak="0">
+    <w:nsid w:val="44A40884"/>
+    <w:multiLevelType w:val="multilevel"/>
+    <w:tmpl w:val="041B001F"/>
+    <w:lvl w:ilvl="0">
+      <w:start w:val="1"/>
+      <w:numFmt w:val="decimal"/>
+      <w:lvlText w:val="%1."/>
+      <w:lvlJc w:val="left"/>
+      <w:pPr>
+        <w:ind w:left="360" w:hanging="360"/>
+      </w:pPr>
+    </w:lvl>
+    <w:lvl w:ilvl="1">
+      <w:start w:val="1"/>
+      <w:numFmt w:val="decimal"/>
+      <w:lvlText w:val="%1.%2."/>
+      <w:lvlJc w:val="left"/>
+      <w:pPr>
+        <w:ind w:left="792" w:hanging="432"/>
+      </w:pPr>
+    </w:lvl>
+    <w:lvl w:ilvl="2">
+      <w:start w:val="1"/>
+      <w:numFmt w:val="decimal"/>
+      <w:lvlText w:val="%1.%2.%3."/>
+      <w:lvlJc w:val="left"/>
+      <w:pPr>
+        <w:ind w:left="1224" w:hanging="504"/>
+      </w:pPr>
+    </w:lvl>
+    <w:lvl w:ilvl="3">
+      <w:start w:val="1"/>
+      <w:numFmt w:val="decimal"/>
+      <w:lvlText w:val="%1.%2.%3.%4."/>
+      <w:lvlJc w:val="left"/>
+      <w:pPr>
+        <w:ind w:left="1728" w:hanging="648"/>
+      </w:pPr>
+    </w:lvl>
+    <w:lvl w:ilvl="4">
+      <w:start w:val="1"/>
+      <w:numFmt w:val="decimal"/>
+      <w:lvlText w:val="%1.%2.%3.%4.%5."/>
+      <w:lvlJc w:val="left"/>
+      <w:pPr>
+        <w:ind w:left="2232" w:hanging="792"/>
+      </w:pPr>
+    </w:lvl>
+    <w:lvl w:ilvl="5">
+      <w:start w:val="1"/>
+      <w:numFmt w:val="decimal"/>
+      <w:lvlText w:val="%1.%2.%3.%4.%5.%6."/>
+      <w:lvlJc w:val="left"/>
+      <w:pPr>
+        <w:ind w:left="2736" w:hanging="936"/>
+      </w:pPr>
+    </w:lvl>
+    <w:lvl w:ilvl="6">
+      <w:start w:val="1"/>
+      <w:numFmt w:val="decimal"/>
+      <w:lvlText w:val="%1.%2.%3.%4.%5.%6.%7."/>
+      <w:lvlJc w:val="left"/>
+      <w:pPr>
+        <w:ind w:left="3240" w:hanging="1080"/>
+      </w:pPr>
+    </w:lvl>
+    <w:lvl w:ilvl="7">
+      <w:start w:val="1"/>
+      <w:numFmt w:val="decimal"/>
+      <w:lvlText w:val="%1.%2.%3.%4.%5.%6.%7.%8."/>
+      <w:lvlJc w:val="left"/>
+      <w:pPr>
+        <w:ind w:left="3744" w:hanging="1224"/>
+      </w:pPr>
+    </w:lvl>
+    <w:lvl w:ilvl="8">
+      <w:start w:val="1"/>
+      <w:numFmt w:val="decimal"/>
+      <w:lvlText w:val="%1.%2.%3.%4.%5.%6.%7.%8.%9."/>
+      <w:lvlJc w:val="left"/>
+      <w:pPr>
+        <w:ind w:left="4320" w:hanging="1440"/>
+      </w:pPr>
+    </w:lvl>
+  </w:abstractNum>
+  <w:abstractNum w:abstractNumId="5" w15:restartNumberingAfterBreak="0">
+    <w:nsid w:val="450E5DA3"/>
+    <w:multiLevelType w:val="multilevel"/>
+    <w:tmpl w:val="041B001F"/>
+    <w:lvl w:ilvl="0">
+      <w:start w:val="1"/>
+      <w:numFmt w:val="decimal"/>
+      <w:lvlText w:val="%1."/>
+      <w:lvlJc w:val="left"/>
+      <w:pPr>
+        <w:ind w:left="360" w:hanging="360"/>
+      </w:pPr>
+    </w:lvl>
+    <w:lvl w:ilvl="1">
+      <w:start w:val="1"/>
+      <w:numFmt w:val="decimal"/>
+      <w:lvlText w:val="%1.%2."/>
+      <w:lvlJc w:val="left"/>
+      <w:pPr>
+        <w:ind w:left="792" w:hanging="432"/>
+      </w:pPr>
+    </w:lvl>
+    <w:lvl w:ilvl="2">
+      <w:start w:val="1"/>
+      <w:numFmt w:val="decimal"/>
+      <w:lvlText w:val="%1.%2.%3."/>
+      <w:lvlJc w:val="left"/>
+      <w:pPr>
+        <w:ind w:left="1224" w:hanging="504"/>
+      </w:pPr>
+    </w:lvl>
+    <w:lvl w:ilvl="3">
+      <w:start w:val="1"/>
+      <w:numFmt w:val="decimal"/>
+      <w:lvlText w:val="%1.%2.%3.%4."/>
+      <w:lvlJc w:val="left"/>
+      <w:pPr>
+        <w:ind w:left="1728" w:hanging="648"/>
+      </w:pPr>
+    </w:lvl>
+    <w:lvl w:ilvl="4">
+      <w:start w:val="1"/>
+      <w:numFmt w:val="decimal"/>
+      <w:lvlText w:val="%1.%2.%3.%4.%5."/>
+      <w:lvlJc w:val="left"/>
+      <w:pPr>
+        <w:ind w:left="2232" w:hanging="792"/>
+      </w:pPr>
+    </w:lvl>
+    <w:lvl w:ilvl="5">
+      <w:start w:val="1"/>
+      <w:numFmt w:val="decimal"/>
+      <w:lvlText w:val="%1.%2.%3.%4.%5.%6."/>
+      <w:lvlJc w:val="left"/>
+      <w:pPr>
+        <w:ind w:left="2736" w:hanging="936"/>
+      </w:pPr>
+    </w:lvl>
+    <w:lvl w:ilvl="6">
+      <w:start w:val="1"/>
+      <w:numFmt w:val="decimal"/>
+      <w:lvlText w:val="%1.%2.%3.%4.%5.%6.%7."/>
+      <w:lvlJc w:val="left"/>
+      <w:pPr>
+        <w:ind w:left="3240" w:hanging="1080"/>
+      </w:pPr>
+    </w:lvl>
+    <w:lvl w:ilvl="7">
+      <w:start w:val="1"/>
+      <w:numFmt w:val="decimal"/>
+      <w:lvlText w:val="%1.%2.%3.%4.%5.%6.%7.%8."/>
+      <w:lvlJc w:val="left"/>
+      <w:pPr>
+        <w:ind w:left="3744" w:hanging="1224"/>
+      </w:pPr>
+    </w:lvl>
+    <w:lvl w:ilvl="8">
+      <w:start w:val="1"/>
+      <w:numFmt w:val="decimal"/>
+      <w:lvlText w:val="%1.%2.%3.%4.%5.%6.%7.%8.%9."/>
+      <w:lvlJc w:val="left"/>
+      <w:pPr>
+        <w:ind w:left="4320" w:hanging="1440"/>
+      </w:pPr>
+    </w:lvl>
+  </w:abstractNum>
+  <w:abstractNum w:abstractNumId="6" w15:restartNumberingAfterBreak="0">
+    <w:nsid w:val="615C5D26"/>
+    <w:multiLevelType w:val="multilevel"/>
+    <w:tmpl w:val="041B001F"/>
+    <w:lvl w:ilvl="0">
+      <w:start w:val="1"/>
+      <w:numFmt w:val="decimal"/>
+      <w:lvlText w:val="%1."/>
+      <w:lvlJc w:val="left"/>
+      <w:pPr>
+        <w:ind w:left="360" w:hanging="360"/>
+      </w:pPr>
+    </w:lvl>
+    <w:lvl w:ilvl="1">
+      <w:start w:val="1"/>
+      <w:numFmt w:val="decimal"/>
+      <w:lvlText w:val="%1.%2."/>
+      <w:lvlJc w:val="left"/>
+      <w:pPr>
+        <w:ind w:left="792" w:hanging="432"/>
+      </w:pPr>
+    </w:lvl>
+    <w:lvl w:ilvl="2">
+      <w:start w:val="1"/>
+      <w:numFmt w:val="decimal"/>
+      <w:lvlText w:val="%1.%2.%3."/>
+      <w:lvlJc w:val="left"/>
+      <w:pPr>
+        <w:ind w:left="1224" w:hanging="504"/>
+      </w:pPr>
+    </w:lvl>
+    <w:lvl w:ilvl="3">
+      <w:start w:val="1"/>
+      <w:numFmt w:val="decimal"/>
+      <w:lvlText w:val="%1.%2.%3.%4."/>
+      <w:lvlJc w:val="left"/>
+      <w:pPr>
+        <w:ind w:left="1728" w:hanging="648"/>
+      </w:pPr>
+    </w:lvl>
+    <w:lvl w:ilvl="4">
+      <w:start w:val="1"/>
+      <w:numFmt w:val="decimal"/>
+      <w:lvlText w:val="%1.%2.%3.%4.%5."/>
+      <w:lvlJc w:val="left"/>
+      <w:pPr>
+        <w:ind w:left="2232" w:hanging="792"/>
+      </w:pPr>
+    </w:lvl>
+    <w:lvl w:ilvl="5">
+      <w:start w:val="1"/>
+      <w:numFmt w:val="decimal"/>
+      <w:lvlText w:val="%1.%2.%3.%4.%5.%6."/>
+      <w:lvlJc w:val="left"/>
+      <w:pPr>
+        <w:ind w:left="2736" w:hanging="936"/>
+      </w:pPr>
+    </w:lvl>
+    <w:lvl w:ilvl="6">
+      <w:start w:val="1"/>
+      <w:numFmt w:val="decimal"/>
+      <w:lvlText w:val="%1.%2.%3.%4.%5.%6.%7."/>
+      <w:lvlJc w:val="left"/>
+      <w:pPr>
+        <w:ind w:left="3240" w:hanging="1080"/>
+      </w:pPr>
+    </w:lvl>
+    <w:lvl w:ilvl="7">
+      <w:start w:val="1"/>
+      <w:numFmt w:val="decimal"/>
+      <w:lvlText w:val="%1.%2.%3.%4.%5.%6.%7.%8."/>
+      <w:lvlJc w:val="left"/>
+      <w:pPr>
+        <w:ind w:left="3744" w:hanging="1224"/>
+      </w:pPr>
+    </w:lvl>
+    <w:lvl w:ilvl="8">
+      <w:start w:val="1"/>
+      <w:numFmt w:val="decimal"/>
+      <w:lvlText w:val="%1.%2.%3.%4.%5.%6.%7.%8.%9."/>
+      <w:lvlJc w:val="left"/>
+      <w:pPr>
+        <w:ind w:left="4320" w:hanging="1440"/>
+      </w:pPr>
+    </w:lvl>
+  </w:abstractNum>
+  <w:abstractNum w:abstractNumId="7" w15:restartNumberingAfterBreak="0">
+    <w:nsid w:val="61AB29A3"/>
+    <w:multiLevelType w:val="multilevel"/>
+    <w:tmpl w:val="041B001F"/>
+    <w:lvl w:ilvl="0">
+      <w:start w:val="1"/>
+      <w:numFmt w:val="decimal"/>
+      <w:lvlText w:val="%1."/>
+      <w:lvlJc w:val="left"/>
+      <w:pPr>
+        <w:ind w:left="360" w:hanging="360"/>
+      </w:pPr>
+    </w:lvl>
+    <w:lvl w:ilvl="1">
+      <w:start w:val="1"/>
+      <w:numFmt w:val="decimal"/>
+      <w:lvlText w:val="%1.%2."/>
+      <w:lvlJc w:val="left"/>
+      <w:pPr>
+        <w:ind w:left="792" w:hanging="432"/>
+      </w:pPr>
+    </w:lvl>
+    <w:lvl w:ilvl="2">
+      <w:start w:val="1"/>
+      <w:numFmt w:val="decimal"/>
+      <w:lvlText w:val="%1.%2.%3."/>
+      <w:lvlJc w:val="left"/>
+      <w:pPr>
+        <w:ind w:left="1224" w:hanging="504"/>
+      </w:pPr>
+    </w:lvl>
+    <w:lvl w:ilvl="3">
+      <w:start w:val="1"/>
+      <w:numFmt w:val="decimal"/>
+      <w:lvlText w:val="%1.%2.%3.%4."/>
+      <w:lvlJc w:val="left"/>
+      <w:pPr>
+        <w:ind w:left="1728" w:hanging="648"/>
+      </w:pPr>
+    </w:lvl>
+    <w:lvl w:ilvl="4">
+      <w:start w:val="1"/>
+      <w:numFmt w:val="decimal"/>
+      <w:lvlText w:val="%1.%2.%3.%4.%5."/>
+      <w:lvlJc w:val="left"/>
+      <w:pPr>
+        <w:ind w:left="2232" w:hanging="792"/>
+      </w:pPr>
+    </w:lvl>
+    <w:lvl w:ilvl="5">
+      <w:start w:val="1"/>
+      <w:numFmt w:val="decimal"/>
+      <w:lvlText w:val="%1.%2.%3.%4.%5.%6."/>
+      <w:lvlJc w:val="left"/>
+      <w:pPr>
+        <w:ind w:left="2736" w:hanging="936"/>
+      </w:pPr>
+    </w:lvl>
+    <w:lvl w:ilvl="6">
+      <w:start w:val="1"/>
+      <w:numFmt w:val="decimal"/>
+      <w:lvlText w:val="%1.%2.%3.%4.%5.%6.%7."/>
+      <w:lvlJc w:val="left"/>
+      <w:pPr>
+        <w:ind w:left="3240" w:hanging="1080"/>
+      </w:pPr>
+    </w:lvl>
+    <w:lvl w:ilvl="7">
+      <w:start w:val="1"/>
+      <w:numFmt w:val="decimal"/>
+      <w:lvlText w:val="%1.%2.%3.%4.%5.%6.%7.%8."/>
+      <w:lvlJc w:val="left"/>
+      <w:pPr>
+        <w:ind w:left="3744" w:hanging="1224"/>
+      </w:pPr>
+    </w:lvl>
+    <w:lvl w:ilvl="8">
+      <w:start w:val="1"/>
+      <w:numFmt w:val="decimal"/>
+      <w:lvlText w:val="%1.%2.%3.%4.%5.%6.%7.%8.%9."/>
+      <w:lvlJc w:val="left"/>
+      <w:pPr>
+        <w:ind w:left="4320" w:hanging="1440"/>
+      </w:pPr>
+    </w:lvl>
+  </w:abstractNum>
+  <w:abstractNum w:abstractNumId="8" w15:restartNumberingAfterBreak="0">
+    <w:nsid w:val="66495CA5"/>
+    <w:multiLevelType w:val="multilevel"/>
+    <w:tmpl w:val="041B001F"/>
+    <w:lvl w:ilvl="0">
+      <w:start w:val="1"/>
+      <w:numFmt w:val="decimal"/>
+      <w:lvlText w:val="%1."/>
+      <w:lvlJc w:val="left"/>
+      <w:pPr>
+        <w:ind w:left="360" w:hanging="360"/>
+      </w:pPr>
+    </w:lvl>
+    <w:lvl w:ilvl="1">
+      <w:start w:val="1"/>
+      <w:numFmt w:val="decimal"/>
+      <w:lvlText w:val="%1.%2."/>
+      <w:lvlJc w:val="left"/>
+      <w:pPr>
+        <w:ind w:left="792" w:hanging="432"/>
+      </w:pPr>
+    </w:lvl>
+    <w:lvl w:ilvl="2">
+      <w:start w:val="1"/>
+      <w:numFmt w:val="decimal"/>
+      <w:lvlText w:val="%1.%2.%3."/>
+      <w:lvlJc w:val="left"/>
+      <w:pPr>
+        <w:ind w:left="1224" w:hanging="504"/>
+      </w:pPr>
+    </w:lvl>
+    <w:lvl w:ilvl="3">
+      <w:start w:val="1"/>
+      <w:numFmt w:val="decimal"/>
+      <w:lvlText w:val="%1.%2.%3.%4."/>
+      <w:lvlJc w:val="left"/>
+      <w:pPr>
+        <w:ind w:left="1728" w:hanging="648"/>
+      </w:pPr>
+    </w:lvl>
+    <w:lvl w:ilvl="4">
+      <w:start w:val="1"/>
+      <w:numFmt w:val="decimal"/>
+      <w:lvlText w:val="%1.%2.%3.%4.%5."/>
+      <w:lvlJc w:val="left"/>
+      <w:pPr>
+        <w:ind w:left="2232" w:hanging="792"/>
+      </w:pPr>
+    </w:lvl>
+    <w:lvl w:ilvl="5">
+      <w:start w:val="1"/>
+      <w:numFmt w:val="decimal"/>
+      <w:lvlText w:val="%1.%2.%3.%4.%5.%6."/>
+      <w:lvlJc w:val="left"/>
+      <w:pPr>
+        <w:ind w:left="2736" w:hanging="936"/>
+      </w:pPr>
+    </w:lvl>
+    <w:lvl w:ilvl="6">
+      <w:start w:val="1"/>
+      <w:numFmt w:val="decimal"/>
+      <w:lvlText w:val="%1.%2.%3.%4.%5.%6.%7."/>
+      <w:lvlJc w:val="left"/>
+      <w:pPr>
+        <w:ind w:left="3240" w:hanging="1080"/>
+      </w:pPr>
+    </w:lvl>
+    <w:lvl w:ilvl="7">
+      <w:start w:val="1"/>
+      <w:numFmt w:val="decimal"/>
+      <w:lvlText w:val="%1.%2.%3.%4.%5.%6.%7.%8."/>
+      <w:lvlJc w:val="left"/>
+      <w:pPr>
+        <w:ind w:left="3744" w:hanging="1224"/>
+      </w:pPr>
+    </w:lvl>
+    <w:lvl w:ilvl="8">
+      <w:start w:val="1"/>
+      <w:numFmt w:val="decimal"/>
+      <w:lvlText w:val="%1.%2.%3.%4.%5.%6.%7.%8.%9."/>
+      <w:lvlJc w:val="left"/>
+      <w:pPr>
+        <w:ind w:left="4320" w:hanging="1440"/>
+      </w:pPr>
+    </w:lvl>
+  </w:abstractNum>
+  <w:abstractNum w:abstractNumId="9" w15:restartNumberingAfterBreak="0">
+    <w:nsid w:val="6B282717"/>
+    <w:multiLevelType w:val="multilevel"/>
+    <w:tmpl w:val="041B001F"/>
+    <w:lvl w:ilvl="0">
+      <w:start w:val="1"/>
+      <w:numFmt w:val="decimal"/>
+      <w:lvlText w:val="%1."/>
+      <w:lvlJc w:val="left"/>
+      <w:pPr>
+        <w:ind w:left="360" w:hanging="360"/>
+      </w:pPr>
+    </w:lvl>
+    <w:lvl w:ilvl="1">
+      <w:start w:val="1"/>
+      <w:numFmt w:val="decimal"/>
+      <w:lvlText w:val="%1.%2."/>
+      <w:lvlJc w:val="left"/>
+      <w:pPr>
+        <w:ind w:left="792" w:hanging="432"/>
+      </w:pPr>
+    </w:lvl>
+    <w:lvl w:ilvl="2">
+      <w:start w:val="1"/>
+      <w:numFmt w:val="decimal"/>
+      <w:lvlText w:val="%1.%2.%3."/>
+      <w:lvlJc w:val="left"/>
+      <w:pPr>
+        <w:ind w:left="1224" w:hanging="504"/>
+      </w:pPr>
+    </w:lvl>
+    <w:lvl w:ilvl="3">
+      <w:start w:val="1"/>
+      <w:numFmt w:val="decimal"/>
+      <w:lvlText w:val="%1.%2.%3.%4."/>
+      <w:lvlJc w:val="left"/>
+      <w:pPr>
+        <w:ind w:left="1728" w:hanging="648"/>
+      </w:pPr>
+    </w:lvl>
+    <w:lvl w:ilvl="4">
+      <w:start w:val="1"/>
+      <w:numFmt w:val="decimal"/>
+      <w:lvlText w:val="%1.%2.%3.%4.%5."/>
+      <w:lvlJc w:val="left"/>
+      <w:pPr>
+        <w:ind w:left="2232" w:hanging="792"/>
+      </w:pPr>
+    </w:lvl>
+    <w:lvl w:ilvl="5">
+      <w:start w:val="1"/>
+      <w:numFmt w:val="decimal"/>
+      <w:lvlText w:val="%1.%2.%3.%4.%5.%6."/>
+      <w:lvlJc w:val="left"/>
+      <w:pPr>
+        <w:ind w:left="2736" w:hanging="936"/>
+      </w:pPr>
+    </w:lvl>
+    <w:lvl w:ilvl="6">
+      <w:start w:val="1"/>
+      <w:numFmt w:val="decimal"/>
+      <w:lvlText w:val="%1.%2.%3.%4.%5.%6.%7."/>
+      <w:lvlJc w:val="left"/>
+      <w:pPr>
+        <w:ind w:left="3240" w:hanging="1080"/>
+      </w:pPr>
+    </w:lvl>
+    <w:lvl w:ilvl="7">
+      <w:start w:val="1"/>
+      <w:numFmt w:val="decimal"/>
+      <w:lvlText w:val="%1.%2.%3.%4.%5.%6.%7.%8."/>
+      <w:lvlJc w:val="left"/>
+      <w:pPr>
+        <w:ind w:left="3744" w:hanging="1224"/>
+      </w:pPr>
+    </w:lvl>
+    <w:lvl w:ilvl="8">
+      <w:start w:val="1"/>
+      <w:numFmt w:val="decimal"/>
+      <w:lvlText w:val="%1.%2.%3.%4.%5.%6.%7.%8.%9."/>
+      <w:lvlJc w:val="left"/>
+      <w:pPr>
+        <w:ind w:left="4320" w:hanging="1440"/>
+      </w:pPr>
+    </w:lvl>
+  </w:abstractNum>
+  <w:abstractNum w:abstractNumId="10" w15:restartNumberingAfterBreak="0">
+    <w:nsid w:val="7D16097A"/>
+    <w:multiLevelType w:val="multilevel"/>
+    <w:tmpl w:val="041B001F"/>
+    <w:lvl w:ilvl="0">
+      <w:start w:val="1"/>
+      <w:numFmt w:val="decimal"/>
+      <w:lvlText w:val="%1."/>
+      <w:lvlJc w:val="left"/>
+      <w:pPr>
+        <w:ind w:left="360" w:hanging="360"/>
+      </w:pPr>
+    </w:lvl>
+    <w:lvl w:ilvl="1">
+      <w:start w:val="1"/>
+      <w:numFmt w:val="decimal"/>
+      <w:lvlText w:val="%1.%2."/>
+      <w:lvlJc w:val="left"/>
+      <w:pPr>
+        <w:ind w:left="792" w:hanging="432"/>
+      </w:pPr>
+    </w:lvl>
+    <w:lvl w:ilvl="2">
+      <w:start w:val="1"/>
+      <w:numFmt w:val="decimal"/>
+      <w:lvlText w:val="%1.%2.%3."/>
+      <w:lvlJc w:val="left"/>
+      <w:pPr>
+        <w:ind w:left="1224" w:hanging="504"/>
+      </w:pPr>
+    </w:lvl>
+    <w:lvl w:ilvl="3">
+      <w:start w:val="1"/>
+      <w:numFmt w:val="decimal"/>
+      <w:lvlText w:val="%1.%2.%3.%4."/>
+      <w:lvlJc w:val="left"/>
+      <w:pPr>
+        <w:ind w:left="1728" w:hanging="648"/>
+      </w:pPr>
+    </w:lvl>
+    <w:lvl w:ilvl="4">
+      <w:start w:val="1"/>
+      <w:numFmt w:val="decimal"/>
+      <w:lvlText w:val="%1.%2.%3.%4.%5."/>
+      <w:lvlJc w:val="left"/>
+      <w:pPr>
+        <w:ind w:left="2232" w:hanging="792"/>
+      </w:pPr>
+    </w:lvl>
+    <w:lvl w:ilvl="5">
+      <w:start w:val="1"/>
+      <w:numFmt w:val="decimal"/>
+      <w:lvlText w:val="%1.%2.%3.%4.%5.%6."/>
+      <w:lvlJc w:val="left"/>
+      <w:pPr>
+        <w:ind w:left="2736" w:hanging="936"/>
+      </w:pPr>
+    </w:lvl>
+    <w:lvl w:ilvl="6">
+      <w:start w:val="1"/>
+      <w:numFmt w:val="decimal"/>
+      <w:lvlText w:val="%1.%2.%3.%4.%5.%6.%7."/>
+      <w:lvlJc w:val="left"/>
+      <w:pPr>
+        <w:ind w:left="3240" w:hanging="1080"/>
+      </w:pPr>
+    </w:lvl>
+    <w:lvl w:ilvl="7">
+      <w:start w:val="1"/>
+      <w:numFmt w:val="decimal"/>
+      <w:lvlText w:val="%1.%2.%3.%4.%5.%6.%7.%8."/>
+      <w:lvlJc w:val="left"/>
+      <w:pPr>
+        <w:ind w:left="3744" w:hanging="1224"/>
+      </w:pPr>
+    </w:lvl>
+    <w:lvl w:ilvl="8">
+      <w:start w:val="1"/>
+      <w:numFmt w:val="decimal"/>
+      <w:lvlText w:val="%1.%2.%3.%4.%5.%6.%7.%8.%9."/>
+      <w:lvlJc w:val="left"/>
+      <w:pPr>
+        <w:ind w:left="4320" w:hanging="1440"/>
+      </w:pPr>
+    </w:lvl>
+  </w:abstractNum>
   <w:num w:numId="1">
+    <w:abstractNumId w:val="3"/>
+  </w:num>
+  <w:num w:numId="2">
+    <w:abstractNumId w:val="2"/>
+  </w:num>
+  <w:num w:numId="3">
+    <w:abstractNumId w:val="0"/>
+  </w:num>
+  <w:num w:numId="4">
     <w:abstractNumId w:val="1"/>
   </w:num>
-  <w:num w:numId="2">
-    <w:abstractNumId w:val="0"/>
+  <w:num w:numId="5">
+    <w:abstractNumId w:val="8"/>
+  </w:num>
+  <w:num w:numId="6">
+    <w:abstractNumId w:val="6"/>
+  </w:num>
+  <w:num w:numId="7">
+    <w:abstractNumId w:val="9"/>
+  </w:num>
+  <w:num w:numId="8">
+    <w:abstractNumId w:val="4"/>
+  </w:num>
+  <w:num w:numId="9">
+    <w:abstractNumId w:val="7"/>
+  </w:num>
+  <w:num w:numId="10">
+    <w:abstractNumId w:val="10"/>
+  </w:num>
+  <w:num w:numId="11">
+    <w:abstractNumId w:val="5"/>
   </w:num>
 </w:numbering>
 </file>

</xml_diff>